<commit_message>
finished edit article, added test for tags & wrote testng.xml to run all tests together
</commit_message>
<xml_diff>
--- a/Conduit Test Plan.docx
+++ b/Conduit Test Plan.docx
@@ -86,15 +86,7 @@
           <w:sz w:val="28"/>
           <w:szCs w:val="28"/>
         </w:rPr>
-        <w:t xml:space="preserve"> </w:t>
-      </w:r>
-      <w:r>
-        <w:rPr>
-          <w:rFonts w:ascii="Andalus" w:hAnsi="Andalus" w:cs="Andalus"/>
-          <w:sz w:val="28"/>
-          <w:szCs w:val="28"/>
-        </w:rPr>
-        <w:t>for all test cases</w:t>
+        <w:t xml:space="preserve"> for all test cases</w:t>
       </w:r>
       <w:r>
         <w:rPr>
@@ -468,31 +460,7 @@
                 <w:sz w:val="24"/>
                 <w:szCs w:val="24"/>
               </w:rPr>
-              <w:t>S</w:t>
-            </w:r>
-            <w:r>
-              <w:rPr>
-                <w:rFonts w:ascii="Andalus" w:hAnsi="Andalus" w:cs="Andalus"/>
-                <w:sz w:val="24"/>
-                <w:szCs w:val="24"/>
-              </w:rPr>
-              <w:t xml:space="preserve">how the user </w:t>
-            </w:r>
-            <w:r>
-              <w:rPr>
-                <w:rFonts w:ascii="Andalus" w:hAnsi="Andalus" w:cs="Andalus"/>
-                <w:sz w:val="24"/>
-                <w:szCs w:val="24"/>
-              </w:rPr>
-              <w:t>5</w:t>
-            </w:r>
-            <w:r>
-              <w:rPr>
-                <w:rFonts w:ascii="Andalus" w:hAnsi="Andalus" w:cs="Andalus"/>
-                <w:sz w:val="24"/>
-                <w:szCs w:val="24"/>
-              </w:rPr>
-              <w:t xml:space="preserve"> errors messages of what fields are required</w:t>
+              <w:t>Show the user 5 errors messages of what fields are required</w:t>
             </w:r>
           </w:p>
         </w:tc>
@@ -609,31 +577,15 @@
                 <w:sz w:val="24"/>
                 <w:szCs w:val="24"/>
               </w:rPr>
-              <w:t>Check the required</w:t>
-            </w:r>
-            <w:r>
-              <w:rPr>
-                <w:rFonts w:ascii="Andalus" w:hAnsi="Andalus" w:cs="Andalus"/>
-                <w:sz w:val="24"/>
-                <w:szCs w:val="24"/>
-              </w:rPr>
-              <w:t xml:space="preserve"> fields by not filling </w:t>
-            </w:r>
-            <w:r>
-              <w:rPr>
-                <w:rFonts w:ascii="Andalus" w:hAnsi="Andalus" w:cs="Andalus"/>
-                <w:sz w:val="24"/>
-                <w:szCs w:val="24"/>
-              </w:rPr>
-              <w:t>“Article Title” field</w:t>
-            </w:r>
-            <w:r>
-              <w:rPr>
-                <w:rFonts w:ascii="Andalus" w:hAnsi="Andalus" w:cs="Andalus"/>
-                <w:sz w:val="24"/>
-                <w:szCs w:val="24"/>
-              </w:rPr>
-              <w:t>.</w:t>
+              <w:t xml:space="preserve">Check the required fields by not filling </w:t>
+            </w:r>
+            <w:r>
+              <w:rPr>
+                <w:rFonts w:ascii="Andalus" w:hAnsi="Andalus" w:cs="Andalus"/>
+                <w:sz w:val="24"/>
+                <w:szCs w:val="24"/>
+              </w:rPr>
+              <w:t>“Article Title” field.</w:t>
             </w:r>
           </w:p>
         </w:tc>
@@ -781,23 +733,7 @@
                 <w:sz w:val="24"/>
                 <w:szCs w:val="24"/>
               </w:rPr>
-              <w:t xml:space="preserve">Show </w:t>
-            </w:r>
-            <w:r>
-              <w:rPr>
-                <w:rFonts w:ascii="Andalus" w:hAnsi="Andalus" w:cs="Andalus"/>
-                <w:sz w:val="24"/>
-                <w:szCs w:val="24"/>
-              </w:rPr>
-              <w:t>the user 2 errors messages of what fields are required</w:t>
-            </w:r>
-            <w:r>
-              <w:rPr>
-                <w:rFonts w:ascii="Andalus" w:hAnsi="Andalus" w:cs="Andalus"/>
-                <w:sz w:val="24"/>
-                <w:szCs w:val="24"/>
-              </w:rPr>
-              <w:t>.</w:t>
+              <w:t>Show the user 2 errors messages of what fields are required.</w:t>
             </w:r>
           </w:p>
         </w:tc>
@@ -922,23 +858,7 @@
                 <w:sz w:val="24"/>
                 <w:szCs w:val="24"/>
               </w:rPr>
-              <w:t xml:space="preserve">“Article </w:t>
-            </w:r>
-            <w:r>
-              <w:rPr>
-                <w:rFonts w:ascii="Andalus" w:hAnsi="Andalus" w:cs="Andalus"/>
-                <w:sz w:val="24"/>
-                <w:szCs w:val="24"/>
-              </w:rPr>
-              <w:t>About</w:t>
-            </w:r>
-            <w:r>
-              <w:rPr>
-                <w:rFonts w:ascii="Andalus" w:hAnsi="Andalus" w:cs="Andalus"/>
-                <w:sz w:val="24"/>
-                <w:szCs w:val="24"/>
-              </w:rPr>
-              <w:t>” field</w:t>
+              <w:t>“Article About” field</w:t>
             </w:r>
             <w:r>
               <w:rPr>
@@ -1237,23 +1157,7 @@
                 <w:sz w:val="24"/>
                 <w:szCs w:val="24"/>
               </w:rPr>
-              <w:t xml:space="preserve">“Article </w:t>
-            </w:r>
-            <w:r>
-              <w:rPr>
-                <w:rFonts w:ascii="Andalus" w:hAnsi="Andalus" w:cs="Andalus"/>
-                <w:sz w:val="24"/>
-                <w:szCs w:val="24"/>
-              </w:rPr>
-              <w:t>Body</w:t>
-            </w:r>
-            <w:r>
-              <w:rPr>
-                <w:rFonts w:ascii="Andalus" w:hAnsi="Andalus" w:cs="Andalus"/>
-                <w:sz w:val="24"/>
-                <w:szCs w:val="24"/>
-              </w:rPr>
-              <w:t>”</w:t>
+              <w:t>“Article Body”</w:t>
             </w:r>
             <w:r>
               <w:rPr>
@@ -1386,15 +1290,7 @@
                 <w:sz w:val="24"/>
                 <w:szCs w:val="24"/>
               </w:rPr>
-              <w:t>Article i</w:t>
-            </w:r>
-            <w:r>
-              <w:rPr>
-                <w:rFonts w:ascii="Andalus" w:hAnsi="Andalus" w:cs="Andalus"/>
-                <w:sz w:val="24"/>
-                <w:szCs w:val="24"/>
-              </w:rPr>
-              <w:t>s not published</w:t>
+              <w:t>Article is not published</w:t>
             </w:r>
             <w:r>
               <w:rPr>
@@ -1986,39 +1882,7 @@
                 <w:szCs w:val="24"/>
               </w:rPr>
               <w:lastRenderedPageBreak/>
-              <w:t xml:space="preserve">Show the user error message that article </w:t>
-            </w:r>
-            <w:r>
-              <w:rPr>
-                <w:rFonts w:ascii="Andalus" w:hAnsi="Andalus" w:cs="Andalus"/>
-                <w:sz w:val="24"/>
-                <w:szCs w:val="24"/>
-              </w:rPr>
-              <w:t>about</w:t>
-            </w:r>
-            <w:r>
-              <w:rPr>
-                <w:rFonts w:ascii="Andalus" w:hAnsi="Andalus" w:cs="Andalus"/>
-                <w:sz w:val="24"/>
-                <w:szCs w:val="24"/>
-              </w:rPr>
-              <w:t xml:space="preserve"> can’t be over </w:t>
-            </w:r>
-            <w:r>
-              <w:rPr>
-                <w:rFonts w:ascii="Andalus" w:hAnsi="Andalus" w:cs="Andalus"/>
-                <w:sz w:val="24"/>
-                <w:szCs w:val="24"/>
-              </w:rPr>
-              <w:t xml:space="preserve">500 </w:t>
-            </w:r>
-            <w:r>
-              <w:rPr>
-                <w:rFonts w:ascii="Andalus" w:hAnsi="Andalus" w:cs="Andalus"/>
-                <w:sz w:val="24"/>
-                <w:szCs w:val="24"/>
-              </w:rPr>
-              <w:t>characters.</w:t>
+              <w:t>Show the user error message that article about can’t be over 500 characters.</w:t>
             </w:r>
           </w:p>
         </w:tc>
@@ -2362,43 +2226,484 @@
           </w:p>
         </w:tc>
       </w:tr>
+      <w:tr>
+        <w:tc>
+          <w:tcPr>
+            <w:cnfStyle w:val="001000000000" w:firstRow="0" w:lastRow="0" w:firstColumn="1" w:lastColumn="0" w:oddVBand="0" w:evenVBand="0" w:oddHBand="0" w:evenHBand="0" w:firstRowFirstColumn="0" w:firstRowLastColumn="0" w:lastRowFirstColumn="0" w:lastRowLastColumn="0"/>
+            <w:tcW w:w="999" w:type="dxa"/>
+          </w:tcPr>
+          <w:p>
+            <w:pPr>
+              <w:rPr>
+                <w:rFonts w:ascii="Andalus" w:hAnsi="Andalus" w:cs="Andalus"/>
+                <w:sz w:val="24"/>
+                <w:szCs w:val="24"/>
+              </w:rPr>
+            </w:pPr>
+            <w:r>
+              <w:rPr>
+                <w:rFonts w:ascii="Andalus" w:hAnsi="Andalus" w:cs="Andalus"/>
+                <w:sz w:val="24"/>
+                <w:szCs w:val="24"/>
+              </w:rPr>
+              <w:t>TC</w:t>
+            </w:r>
+            <w:r>
+              <w:rPr>
+                <w:rFonts w:ascii="Andalus" w:hAnsi="Andalus" w:cs="Andalus"/>
+                <w:sz w:val="24"/>
+                <w:szCs w:val="24"/>
+              </w:rPr>
+              <w:t>-08</w:t>
+            </w:r>
+          </w:p>
+        </w:tc>
+        <w:tc>
+          <w:tcPr>
+            <w:tcW w:w="1763" w:type="dxa"/>
+          </w:tcPr>
+          <w:p>
+            <w:pPr>
+              <w:cnfStyle w:val="000000000000" w:firstRow="0" w:lastRow="0" w:firstColumn="0" w:lastColumn="0" w:oddVBand="0" w:evenVBand="0" w:oddHBand="0" w:evenHBand="0" w:firstRowFirstColumn="0" w:firstRowLastColumn="0" w:lastRowFirstColumn="0" w:lastRowLastColumn="0"/>
+              <w:rPr>
+                <w:rFonts w:ascii="Andalus" w:hAnsi="Andalus" w:cs="Andalus"/>
+                <w:sz w:val="24"/>
+                <w:szCs w:val="24"/>
+              </w:rPr>
+            </w:pPr>
+            <w:r>
+              <w:rPr>
+                <w:rFonts w:ascii="Andalus" w:hAnsi="Andalus" w:cs="Andalus"/>
+                <w:sz w:val="24"/>
+                <w:szCs w:val="24"/>
+              </w:rPr>
+              <w:t>Special Characters</w:t>
+            </w:r>
+          </w:p>
+        </w:tc>
+        <w:tc>
+          <w:tcPr>
+            <w:tcW w:w="2368" w:type="dxa"/>
+          </w:tcPr>
+          <w:p>
+            <w:pPr>
+              <w:cnfStyle w:val="000000000000" w:firstRow="0" w:lastRow="0" w:firstColumn="0" w:lastColumn="0" w:oddVBand="0" w:evenVBand="0" w:oddHBand="0" w:evenHBand="0" w:firstRowFirstColumn="0" w:firstRowLastColumn="0" w:lastRowFirstColumn="0" w:lastRowLastColumn="0"/>
+              <w:rPr>
+                <w:rFonts w:ascii="Andalus" w:hAnsi="Andalus" w:cs="Andalus"/>
+                <w:sz w:val="24"/>
+                <w:szCs w:val="24"/>
+              </w:rPr>
+            </w:pPr>
+            <w:r>
+              <w:rPr>
+                <w:rFonts w:ascii="Andalus" w:hAnsi="Andalus" w:cs="Andalus"/>
+                <w:sz w:val="24"/>
+                <w:szCs w:val="24"/>
+              </w:rPr>
+              <w:t xml:space="preserve">Check if it is possible to fill data with special characters. </w:t>
+            </w:r>
+          </w:p>
+        </w:tc>
+        <w:tc>
+          <w:tcPr>
+            <w:tcW w:w="3240" w:type="dxa"/>
+          </w:tcPr>
+          <w:p>
+            <w:pPr>
+              <w:pStyle w:val="ListParagraph"/>
+              <w:numPr>
+                <w:ilvl w:val="0"/>
+                <w:numId w:val="34"/>
+              </w:numPr>
+              <w:cnfStyle w:val="000000000000" w:firstRow="0" w:lastRow="0" w:firstColumn="0" w:lastColumn="0" w:oddVBand="0" w:evenVBand="0" w:oddHBand="0" w:evenHBand="0" w:firstRowFirstColumn="0" w:firstRowLastColumn="0" w:lastRowFirstColumn="0" w:lastRowLastColumn="0"/>
+              <w:rPr>
+                <w:rFonts w:ascii="Andalus" w:hAnsi="Andalus" w:cs="Andalus"/>
+                <w:sz w:val="24"/>
+                <w:szCs w:val="24"/>
+              </w:rPr>
+            </w:pPr>
+            <w:r>
+              <w:rPr>
+                <w:rFonts w:ascii="Andalus" w:hAnsi="Andalus" w:cs="Andalus"/>
+                <w:sz w:val="24"/>
+                <w:szCs w:val="24"/>
+              </w:rPr>
+              <w:t>Fill all the fields with: “</w:t>
+            </w:r>
+            <w:proofErr w:type="gramStart"/>
+            <w:r>
+              <w:rPr>
+                <w:rFonts w:ascii="Andalus" w:hAnsi="Andalus" w:cs="Andalus"/>
+                <w:sz w:val="24"/>
+                <w:szCs w:val="24"/>
+              </w:rPr>
+              <w:t>!@</w:t>
+            </w:r>
+            <w:proofErr w:type="gramEnd"/>
+            <w:r>
+              <w:rPr>
+                <w:rFonts w:ascii="Andalus" w:hAnsi="Andalus" w:cs="Andalus"/>
+                <w:sz w:val="24"/>
+                <w:szCs w:val="24"/>
+              </w:rPr>
+              <w:t>#$%”.</w:t>
+            </w:r>
+          </w:p>
+        </w:tc>
+        <w:tc>
+          <w:tcPr>
+            <w:tcW w:w="3150" w:type="dxa"/>
+          </w:tcPr>
+          <w:p>
+            <w:pPr>
+              <w:pStyle w:val="ListParagraph"/>
+              <w:numPr>
+                <w:ilvl w:val="0"/>
+                <w:numId w:val="35"/>
+              </w:numPr>
+              <w:cnfStyle w:val="000000000000" w:firstRow="0" w:lastRow="0" w:firstColumn="0" w:lastColumn="0" w:oddVBand="0" w:evenVBand="0" w:oddHBand="0" w:evenHBand="0" w:firstRowFirstColumn="0" w:firstRowLastColumn="0" w:lastRowFirstColumn="0" w:lastRowLastColumn="0"/>
+              <w:rPr>
+                <w:rFonts w:ascii="Andalus" w:hAnsi="Andalus" w:cs="Andalus"/>
+                <w:sz w:val="24"/>
+                <w:szCs w:val="24"/>
+              </w:rPr>
+            </w:pPr>
+            <w:r>
+              <w:rPr>
+                <w:rFonts w:ascii="Andalus" w:hAnsi="Andalus" w:cs="Andalus"/>
+                <w:sz w:val="24"/>
+                <w:szCs w:val="24"/>
+              </w:rPr>
+              <w:t>Article is published.</w:t>
+            </w:r>
+          </w:p>
+          <w:p>
+            <w:pPr>
+              <w:pStyle w:val="ListParagraph"/>
+              <w:numPr>
+                <w:ilvl w:val="0"/>
+                <w:numId w:val="35"/>
+              </w:numPr>
+              <w:cnfStyle w:val="000000000000" w:firstRow="0" w:lastRow="0" w:firstColumn="0" w:lastColumn="0" w:oddVBand="0" w:evenVBand="0" w:oddHBand="0" w:evenHBand="0" w:firstRowFirstColumn="0" w:firstRowLastColumn="0" w:lastRowFirstColumn="0" w:lastRowLastColumn="0"/>
+              <w:rPr>
+                <w:rFonts w:ascii="Andalus" w:hAnsi="Andalus" w:cs="Andalus"/>
+                <w:sz w:val="24"/>
+                <w:szCs w:val="24"/>
+              </w:rPr>
+            </w:pPr>
+            <w:r>
+              <w:rPr>
+                <w:rFonts w:ascii="Andalus" w:hAnsi="Andalus" w:cs="Andalus"/>
+                <w:sz w:val="24"/>
+                <w:szCs w:val="24"/>
+              </w:rPr>
+              <w:t>The user is redirected to the article published page.</w:t>
+            </w:r>
+          </w:p>
+        </w:tc>
+        <w:tc>
+          <w:tcPr>
+            <w:tcW w:w="1800" w:type="dxa"/>
+          </w:tcPr>
+          <w:p>
+            <w:pPr>
+              <w:cnfStyle w:val="000000000000" w:firstRow="0" w:lastRow="0" w:firstColumn="0" w:lastColumn="0" w:oddVBand="0" w:evenVBand="0" w:oddHBand="0" w:evenHBand="0" w:firstRowFirstColumn="0" w:firstRowLastColumn="0" w:lastRowFirstColumn="0" w:lastRowLastColumn="0"/>
+              <w:rPr>
+                <w:rFonts w:ascii="Andalus" w:hAnsi="Andalus" w:cs="Andalus"/>
+                <w:sz w:val="24"/>
+                <w:szCs w:val="24"/>
+              </w:rPr>
+            </w:pPr>
+            <w:r>
+              <w:rPr>
+                <w:rFonts w:ascii="Andalus" w:hAnsi="Andalus" w:cs="Andalus"/>
+                <w:sz w:val="24"/>
+                <w:szCs w:val="24"/>
+              </w:rPr>
+              <w:t>As Expected</w:t>
+            </w:r>
+          </w:p>
+        </w:tc>
+        <w:tc>
+          <w:tcPr>
+            <w:tcW w:w="1530" w:type="dxa"/>
+          </w:tcPr>
+          <w:p>
+            <w:pPr>
+              <w:cnfStyle w:val="000000000000" w:firstRow="0" w:lastRow="0" w:firstColumn="0" w:lastColumn="0" w:oddVBand="0" w:evenVBand="0" w:oddHBand="0" w:evenHBand="0" w:firstRowFirstColumn="0" w:firstRowLastColumn="0" w:lastRowFirstColumn="0" w:lastRowLastColumn="0"/>
+              <w:rPr>
+                <w:rFonts w:ascii="Andalus" w:hAnsi="Andalus" w:cs="Andalus"/>
+                <w:sz w:val="24"/>
+                <w:szCs w:val="24"/>
+              </w:rPr>
+            </w:pPr>
+            <w:r>
+              <w:rPr>
+                <w:rFonts w:ascii="Andalus" w:hAnsi="Andalus" w:cs="Andalus"/>
+                <w:sz w:val="24"/>
+                <w:szCs w:val="24"/>
+              </w:rPr>
+              <w:t>Pass</w:t>
+            </w:r>
+          </w:p>
+        </w:tc>
+      </w:tr>
+      <w:tr>
+        <w:tc>
+          <w:tcPr>
+            <w:cnfStyle w:val="001000000000" w:firstRow="0" w:lastRow="0" w:firstColumn="1" w:lastColumn="0" w:oddVBand="0" w:evenVBand="0" w:oddHBand="0" w:evenHBand="0" w:firstRowFirstColumn="0" w:firstRowLastColumn="0" w:lastRowFirstColumn="0" w:lastRowLastColumn="0"/>
+            <w:tcW w:w="999" w:type="dxa"/>
+          </w:tcPr>
+          <w:p>
+            <w:pPr>
+              <w:rPr>
+                <w:rFonts w:ascii="Andalus" w:hAnsi="Andalus" w:cs="Andalus"/>
+                <w:sz w:val="24"/>
+                <w:szCs w:val="24"/>
+              </w:rPr>
+            </w:pPr>
+            <w:r>
+              <w:rPr>
+                <w:rFonts w:ascii="Andalus" w:hAnsi="Andalus" w:cs="Andalus"/>
+                <w:sz w:val="24"/>
+                <w:szCs w:val="24"/>
+              </w:rPr>
+              <w:t>TC-09</w:t>
+            </w:r>
+          </w:p>
+        </w:tc>
+        <w:tc>
+          <w:tcPr>
+            <w:tcW w:w="1763" w:type="dxa"/>
+          </w:tcPr>
+          <w:p>
+            <w:pPr>
+              <w:cnfStyle w:val="000000000000" w:firstRow="0" w:lastRow="0" w:firstColumn="0" w:lastColumn="0" w:oddVBand="0" w:evenVBand="0" w:oddHBand="0" w:evenHBand="0" w:firstRowFirstColumn="0" w:firstRowLastColumn="0" w:lastRowFirstColumn="0" w:lastRowLastColumn="0"/>
+              <w:rPr>
+                <w:rFonts w:ascii="Andalus" w:hAnsi="Andalus" w:cs="Andalus"/>
+                <w:sz w:val="24"/>
+                <w:szCs w:val="24"/>
+              </w:rPr>
+            </w:pPr>
+            <w:r>
+              <w:rPr>
+                <w:rFonts w:ascii="Andalus" w:hAnsi="Andalus" w:cs="Andalus"/>
+                <w:sz w:val="24"/>
+                <w:szCs w:val="24"/>
+              </w:rPr>
+              <w:t>Multiple Tags</w:t>
+            </w:r>
+          </w:p>
+        </w:tc>
+        <w:tc>
+          <w:tcPr>
+            <w:tcW w:w="2368" w:type="dxa"/>
+          </w:tcPr>
+          <w:p>
+            <w:pPr>
+              <w:cnfStyle w:val="000000000000" w:firstRow="0" w:lastRow="0" w:firstColumn="0" w:lastColumn="0" w:oddVBand="0" w:evenVBand="0" w:oddHBand="0" w:evenHBand="0" w:firstRowFirstColumn="0" w:firstRowLastColumn="0" w:lastRowFirstColumn="0" w:lastRowLastColumn="0"/>
+              <w:rPr>
+                <w:rFonts w:ascii="Andalus" w:hAnsi="Andalus" w:cs="Andalus"/>
+                <w:sz w:val="24"/>
+                <w:szCs w:val="24"/>
+              </w:rPr>
+            </w:pPr>
+            <w:r>
+              <w:rPr>
+                <w:rFonts w:ascii="Andalus" w:hAnsi="Andalus" w:cs="Andalus"/>
+                <w:sz w:val="24"/>
+                <w:szCs w:val="24"/>
+              </w:rPr>
+              <w:t xml:space="preserve">Check filling "Tags" </w:t>
+            </w:r>
+          </w:p>
+          <w:p>
+            <w:pPr>
+              <w:cnfStyle w:val="000000000000" w:firstRow="0" w:lastRow="0" w:firstColumn="0" w:lastColumn="0" w:oddVBand="0" w:evenVBand="0" w:oddHBand="0" w:evenHBand="0" w:firstRowFirstColumn="0" w:firstRowLastColumn="0" w:lastRowFirstColumn="0" w:lastRowLastColumn="0"/>
+              <w:rPr>
+                <w:rFonts w:ascii="Andalus" w:hAnsi="Andalus" w:cs="Andalus"/>
+                <w:sz w:val="24"/>
+                <w:szCs w:val="24"/>
+              </w:rPr>
+            </w:pPr>
+            <w:r>
+              <w:rPr>
+                <w:rFonts w:ascii="Andalus" w:hAnsi="Andalus" w:cs="Andalus"/>
+                <w:sz w:val="24"/>
+                <w:szCs w:val="24"/>
+              </w:rPr>
+              <w:t xml:space="preserve">field with multiple </w:t>
+            </w:r>
+          </w:p>
+          <w:p>
+            <w:pPr>
+              <w:cnfStyle w:val="000000000000" w:firstRow="0" w:lastRow="0" w:firstColumn="0" w:lastColumn="0" w:oddVBand="0" w:evenVBand="0" w:oddHBand="0" w:evenHBand="0" w:firstRowFirstColumn="0" w:firstRowLastColumn="0" w:lastRowFirstColumn="0" w:lastRowLastColumn="0"/>
+              <w:rPr>
+                <w:rFonts w:ascii="Andalus" w:hAnsi="Andalus" w:cs="Andalus"/>
+                <w:sz w:val="24"/>
+                <w:szCs w:val="24"/>
+              </w:rPr>
+            </w:pPr>
+            <w:r>
+              <w:rPr>
+                <w:rFonts w:ascii="Andalus" w:hAnsi="Andalus" w:cs="Andalus"/>
+                <w:sz w:val="24"/>
+                <w:szCs w:val="24"/>
+              </w:rPr>
+              <w:t>tags</w:t>
+            </w:r>
+          </w:p>
+        </w:tc>
+        <w:tc>
+          <w:tcPr>
+            <w:tcW w:w="3240" w:type="dxa"/>
+          </w:tcPr>
+          <w:p>
+            <w:pPr>
+              <w:pStyle w:val="ListParagraph"/>
+              <w:numPr>
+                <w:ilvl w:val="0"/>
+                <w:numId w:val="36"/>
+              </w:numPr>
+              <w:cnfStyle w:val="000000000000" w:firstRow="0" w:lastRow="0" w:firstColumn="0" w:lastColumn="0" w:oddVBand="0" w:evenVBand="0" w:oddHBand="0" w:evenHBand="0" w:firstRowFirstColumn="0" w:firstRowLastColumn="0" w:lastRowFirstColumn="0" w:lastRowLastColumn="0"/>
+              <w:rPr>
+                <w:rFonts w:ascii="Andalus" w:hAnsi="Andalus" w:cs="Andalus"/>
+                <w:sz w:val="24"/>
+                <w:szCs w:val="24"/>
+              </w:rPr>
+            </w:pPr>
+            <w:r>
+              <w:rPr>
+                <w:rFonts w:ascii="Andalus" w:hAnsi="Andalus" w:cs="Andalus"/>
+                <w:sz w:val="24"/>
+                <w:szCs w:val="24"/>
+              </w:rPr>
+              <w:t>Fill all the required fields with valid data,</w:t>
+            </w:r>
+          </w:p>
+          <w:p>
+            <w:pPr>
+              <w:pStyle w:val="ListParagraph"/>
+              <w:numPr>
+                <w:ilvl w:val="0"/>
+                <w:numId w:val="36"/>
+              </w:numPr>
+              <w:cnfStyle w:val="000000000000" w:firstRow="0" w:lastRow="0" w:firstColumn="0" w:lastColumn="0" w:oddVBand="0" w:evenVBand="0" w:oddHBand="0" w:evenHBand="0" w:firstRowFirstColumn="0" w:firstRowLastColumn="0" w:lastRowFirstColumn="0" w:lastRowLastColumn="0"/>
+              <w:rPr>
+                <w:rFonts w:ascii="Andalus" w:hAnsi="Andalus" w:cs="Andalus"/>
+                <w:sz w:val="24"/>
+                <w:szCs w:val="24"/>
+              </w:rPr>
+            </w:pPr>
+            <w:r>
+              <w:rPr>
+                <w:rFonts w:ascii="Andalus" w:hAnsi="Andalus" w:cs="Andalus"/>
+                <w:sz w:val="24"/>
+                <w:szCs w:val="24"/>
+              </w:rPr>
+              <w:t>Fill article tags with: “tag 1”, “tag 2”, “tag 3”.</w:t>
+            </w:r>
+          </w:p>
+        </w:tc>
+        <w:tc>
+          <w:tcPr>
+            <w:tcW w:w="3150" w:type="dxa"/>
+          </w:tcPr>
+          <w:p>
+            <w:pPr>
+              <w:pStyle w:val="ListParagraph"/>
+              <w:numPr>
+                <w:ilvl w:val="0"/>
+                <w:numId w:val="37"/>
+              </w:numPr>
+              <w:cnfStyle w:val="000000000000" w:firstRow="0" w:lastRow="0" w:firstColumn="0" w:lastColumn="0" w:oddVBand="0" w:evenVBand="0" w:oddHBand="0" w:evenHBand="0" w:firstRowFirstColumn="0" w:firstRowLastColumn="0" w:lastRowFirstColumn="0" w:lastRowLastColumn="0"/>
+              <w:rPr>
+                <w:rFonts w:ascii="Andalus" w:hAnsi="Andalus" w:cs="Andalus"/>
+                <w:sz w:val="24"/>
+                <w:szCs w:val="24"/>
+              </w:rPr>
+            </w:pPr>
+            <w:r>
+              <w:rPr>
+                <w:rFonts w:ascii="Andalus" w:hAnsi="Andalus" w:cs="Andalus"/>
+                <w:sz w:val="24"/>
+                <w:szCs w:val="24"/>
+              </w:rPr>
+              <w:t>Article is published with the same tags entered.</w:t>
+            </w:r>
+          </w:p>
+          <w:p>
+            <w:pPr>
+              <w:pStyle w:val="ListParagraph"/>
+              <w:numPr>
+                <w:ilvl w:val="0"/>
+                <w:numId w:val="37"/>
+              </w:numPr>
+              <w:cnfStyle w:val="000000000000" w:firstRow="0" w:lastRow="0" w:firstColumn="0" w:lastColumn="0" w:oddVBand="0" w:evenVBand="0" w:oddHBand="0" w:evenHBand="0" w:firstRowFirstColumn="0" w:firstRowLastColumn="0" w:lastRowFirstColumn="0" w:lastRowLastColumn="0"/>
+              <w:rPr>
+                <w:rFonts w:ascii="Andalus" w:hAnsi="Andalus" w:cs="Andalus"/>
+                <w:sz w:val="24"/>
+                <w:szCs w:val="24"/>
+              </w:rPr>
+            </w:pPr>
+            <w:r>
+              <w:rPr>
+                <w:rFonts w:ascii="Andalus" w:hAnsi="Andalus" w:cs="Andalus"/>
+                <w:sz w:val="24"/>
+                <w:szCs w:val="24"/>
+              </w:rPr>
+              <w:t>The user is redirected to the article published page.</w:t>
+            </w:r>
+          </w:p>
+        </w:tc>
+        <w:tc>
+          <w:tcPr>
+            <w:tcW w:w="1800" w:type="dxa"/>
+          </w:tcPr>
+          <w:p>
+            <w:pPr>
+              <w:cnfStyle w:val="000000000000" w:firstRow="0" w:lastRow="0" w:firstColumn="0" w:lastColumn="0" w:oddVBand="0" w:evenVBand="0" w:oddHBand="0" w:evenHBand="0" w:firstRowFirstColumn="0" w:firstRowLastColumn="0" w:lastRowFirstColumn="0" w:lastRowLastColumn="0"/>
+              <w:rPr>
+                <w:rFonts w:ascii="Andalus" w:hAnsi="Andalus" w:cs="Andalus"/>
+                <w:sz w:val="24"/>
+                <w:szCs w:val="24"/>
+              </w:rPr>
+            </w:pPr>
+            <w:r>
+              <w:rPr>
+                <w:rFonts w:ascii="Andalus" w:hAnsi="Andalus" w:cs="Andalus"/>
+                <w:sz w:val="24"/>
+                <w:szCs w:val="24"/>
+              </w:rPr>
+              <w:t>As Expected</w:t>
+            </w:r>
+          </w:p>
+        </w:tc>
+        <w:tc>
+          <w:tcPr>
+            <w:tcW w:w="1530" w:type="dxa"/>
+          </w:tcPr>
+          <w:p>
+            <w:pPr>
+              <w:cnfStyle w:val="000000000000" w:firstRow="0" w:lastRow="0" w:firstColumn="0" w:lastColumn="0" w:oddVBand="0" w:evenVBand="0" w:oddHBand="0" w:evenHBand="0" w:firstRowFirstColumn="0" w:firstRowLastColumn="0" w:lastRowFirstColumn="0" w:lastRowLastColumn="0"/>
+              <w:rPr>
+                <w:rFonts w:ascii="Andalus" w:hAnsi="Andalus" w:cs="Andalus"/>
+                <w:sz w:val="24"/>
+                <w:szCs w:val="24"/>
+              </w:rPr>
+            </w:pPr>
+            <w:r>
+              <w:rPr>
+                <w:rFonts w:ascii="Andalus" w:hAnsi="Andalus" w:cs="Andalus"/>
+                <w:sz w:val="24"/>
+                <w:szCs w:val="24"/>
+              </w:rPr>
+              <w:t>Pass</w:t>
+            </w:r>
+          </w:p>
+        </w:tc>
+      </w:tr>
     </w:tbl>
-    <w:p>
-      <w:pPr>
-        <w:rPr>
-          <w:rFonts w:ascii="Andalus" w:hAnsi="Andalus" w:cs="Andalus"/>
-          <w:sz w:val="28"/>
-          <w:szCs w:val="28"/>
-        </w:rPr>
-      </w:pPr>
-    </w:p>
-    <w:p>
-      <w:pPr>
-        <w:rPr>
-          <w:rFonts w:ascii="Andalus" w:hAnsi="Andalus" w:cs="Andalus"/>
-          <w:sz w:val="28"/>
-          <w:szCs w:val="28"/>
-        </w:rPr>
-      </w:pPr>
-    </w:p>
-    <w:p>
-      <w:pPr>
-        <w:rPr>
-          <w:rFonts w:ascii="Andalus" w:hAnsi="Andalus" w:cs="Andalus"/>
-          <w:sz w:val="28"/>
-          <w:szCs w:val="28"/>
-        </w:rPr>
-      </w:pPr>
-    </w:p>
-    <w:p>
-      <w:pPr>
-        <w:rPr>
-          <w:rFonts w:ascii="Andalus" w:hAnsi="Andalus" w:cs="Andalus"/>
-          <w:sz w:val="28"/>
-          <w:szCs w:val="28"/>
-        </w:rPr>
-      </w:pPr>
-    </w:p>
     <w:p>
       <w:pPr>
         <w:rPr>
@@ -2465,17 +2770,7 @@
           <w:sz w:val="32"/>
           <w:szCs w:val="32"/>
         </w:rPr>
-        <w:t>deleting an article.</w:t>
-      </w:r>
-      <w:r>
-        <w:rPr>
-          <w:rFonts w:ascii="Andalus" w:hAnsi="Andalus" w:cs="Andalus"/>
-          <w:b/>
-          <w:bCs/>
-          <w:sz w:val="32"/>
-          <w:szCs w:val="32"/>
-        </w:rPr>
-        <w:t xml:space="preserve"> </w:t>
+        <w:t xml:space="preserve">deleting an article. </w:t>
       </w:r>
     </w:p>
     <w:p>
@@ -2509,15 +2804,7 @@
           <w:sz w:val="28"/>
           <w:szCs w:val="28"/>
         </w:rPr>
-        <w:t xml:space="preserve">: user is successfully </w:t>
-      </w:r>
-      <w:r>
-        <w:rPr>
-          <w:rFonts w:ascii="Andalus" w:hAnsi="Andalus" w:cs="Andalus"/>
-          <w:sz w:val="28"/>
-          <w:szCs w:val="28"/>
-        </w:rPr>
-        <w:t>logged in.</w:t>
+        <w:t>: user is successfully logged in.</w:t>
       </w:r>
     </w:p>
     <w:tbl>
@@ -2772,7 +3059,7 @@
                 <w:sz w:val="24"/>
                 <w:szCs w:val="24"/>
               </w:rPr>
-              <w:t>TC-08</w:t>
+              <w:t>TC-10</w:t>
             </w:r>
           </w:p>
         </w:tc>
@@ -3000,7 +3287,7 @@
                 <w:sz w:val="24"/>
                 <w:szCs w:val="24"/>
               </w:rPr>
-              <w:t>TC-09</w:t>
+              <w:t>TC-11</w:t>
             </w:r>
           </w:p>
         </w:tc>
@@ -3144,15 +3431,7 @@
                 <w:sz w:val="24"/>
                 <w:szCs w:val="24"/>
               </w:rPr>
-              <w:t xml:space="preserve"> Click</w:t>
-            </w:r>
-            <w:r>
-              <w:rPr>
-                <w:rFonts w:ascii="Andalus" w:hAnsi="Andalus" w:cs="Andalus"/>
-                <w:sz w:val="24"/>
-                <w:szCs w:val="24"/>
-              </w:rPr>
-              <w:t xml:space="preserve"> the second Delete Article button.</w:t>
+              <w:t xml:space="preserve"> Click the second Delete Article button.</w:t>
             </w:r>
           </w:p>
         </w:tc>
@@ -3254,7 +3533,7 @@
                 <w:sz w:val="24"/>
                 <w:szCs w:val="24"/>
               </w:rPr>
-              <w:t>TC-10</w:t>
+              <w:t>TC-12</w:t>
             </w:r>
           </w:p>
         </w:tc>
@@ -3300,15 +3579,7 @@
                 <w:sz w:val="24"/>
                 <w:szCs w:val="24"/>
               </w:rPr>
-              <w:t>Verify if</w:t>
-            </w:r>
-            <w:r>
-              <w:rPr>
-                <w:rFonts w:ascii="Andalus" w:hAnsi="Andalus" w:cs="Andalus"/>
-                <w:sz w:val="24"/>
-                <w:szCs w:val="24"/>
-              </w:rPr>
-              <w:t xml:space="preserve"> the user can delete an article that was published before.</w:t>
+              <w:t>Verify if the user can delete an article that was published before.</w:t>
             </w:r>
           </w:p>
         </w:tc>
@@ -3554,17 +3825,7 @@
           <w:sz w:val="32"/>
           <w:szCs w:val="32"/>
         </w:rPr>
-        <w:t>editing</w:t>
-      </w:r>
-      <w:r>
-        <w:rPr>
-          <w:rFonts w:ascii="Andalus" w:hAnsi="Andalus" w:cs="Andalus"/>
-          <w:b/>
-          <w:bCs/>
-          <w:sz w:val="32"/>
-          <w:szCs w:val="32"/>
-        </w:rPr>
-        <w:t xml:space="preserve"> an article. </w:t>
+        <w:t xml:space="preserve">editing an article. </w:t>
       </w:r>
     </w:p>
     <w:p>
@@ -3836,7 +4097,7 @@
                 <w:sz w:val="24"/>
                 <w:szCs w:val="24"/>
               </w:rPr>
-              <w:t>TC-11</w:t>
+              <w:t>TC-13</w:t>
             </w:r>
           </w:p>
         </w:tc>
@@ -3859,15 +4120,7 @@
                 <w:sz w:val="24"/>
                 <w:szCs w:val="24"/>
               </w:rPr>
-              <w:t>Edit</w:t>
-            </w:r>
-            <w:r>
-              <w:rPr>
-                <w:rFonts w:ascii="Andalus" w:hAnsi="Andalus" w:cs="Andalus"/>
-                <w:sz w:val="24"/>
-                <w:szCs w:val="24"/>
-              </w:rPr>
-              <w:t xml:space="preserve"> Article</w:t>
+              <w:t>Edit Article</w:t>
             </w:r>
           </w:p>
         </w:tc>
@@ -3890,23 +4143,7 @@
                 <w:sz w:val="24"/>
                 <w:szCs w:val="24"/>
               </w:rPr>
-              <w:t xml:space="preserve">Verify if the first </w:t>
-            </w:r>
-            <w:r>
-              <w:rPr>
-                <w:rFonts w:ascii="Andalus" w:hAnsi="Andalus" w:cs="Andalus"/>
-                <w:sz w:val="24"/>
-                <w:szCs w:val="24"/>
-              </w:rPr>
-              <w:t>edit</w:t>
-            </w:r>
-            <w:r>
-              <w:rPr>
-                <w:rFonts w:ascii="Andalus" w:hAnsi="Andalus" w:cs="Andalus"/>
-                <w:sz w:val="24"/>
-                <w:szCs w:val="24"/>
-              </w:rPr>
-              <w:t xml:space="preserve"> article button works when publishing new article</w:t>
+              <w:t>Verify if the first edit article button works when publishing new article</w:t>
             </w:r>
             <w:r>
               <w:rPr>
@@ -4001,23 +4238,7 @@
                 <w:sz w:val="24"/>
                 <w:szCs w:val="24"/>
               </w:rPr>
-              <w:t xml:space="preserve">Click the first </w:t>
-            </w:r>
-            <w:r>
-              <w:rPr>
-                <w:rFonts w:ascii="Andalus" w:hAnsi="Andalus" w:cs="Andalus"/>
-                <w:sz w:val="24"/>
-                <w:szCs w:val="24"/>
-              </w:rPr>
-              <w:t>Edit Article</w:t>
-            </w:r>
-            <w:r>
-              <w:rPr>
-                <w:rFonts w:ascii="Andalus" w:hAnsi="Andalus" w:cs="Andalus"/>
-                <w:sz w:val="24"/>
-                <w:szCs w:val="24"/>
-              </w:rPr>
-              <w:t xml:space="preserve"> button.</w:t>
+              <w:t>Click the first Edit Article button.</w:t>
             </w:r>
           </w:p>
           <w:p>
@@ -4179,7 +4400,7 @@
                 <w:sz w:val="24"/>
                 <w:szCs w:val="24"/>
               </w:rPr>
-              <w:t>TC-12</w:t>
+              <w:t>TC-14</w:t>
             </w:r>
           </w:p>
         </w:tc>
@@ -4225,23 +4446,7 @@
                 <w:sz w:val="24"/>
                 <w:szCs w:val="24"/>
               </w:rPr>
-              <w:t xml:space="preserve">Verify if the second </w:t>
-            </w:r>
-            <w:r>
-              <w:rPr>
-                <w:rFonts w:ascii="Andalus" w:hAnsi="Andalus" w:cs="Andalus"/>
-                <w:sz w:val="24"/>
-                <w:szCs w:val="24"/>
-              </w:rPr>
-              <w:t>edit</w:t>
-            </w:r>
-            <w:r>
-              <w:rPr>
-                <w:rFonts w:ascii="Andalus" w:hAnsi="Andalus" w:cs="Andalus"/>
-                <w:sz w:val="24"/>
-                <w:szCs w:val="24"/>
-              </w:rPr>
-              <w:t xml:space="preserve"> article button works when publishing new article</w:t>
+              <w:t>Verify if the second edit article button works when publishing new article</w:t>
             </w:r>
             <w:r>
               <w:rPr>
@@ -4328,23 +4533,7 @@
                 <w:sz w:val="24"/>
                 <w:szCs w:val="24"/>
               </w:rPr>
-              <w:t xml:space="preserve">Click the second </w:t>
-            </w:r>
-            <w:r>
-              <w:rPr>
-                <w:rFonts w:ascii="Andalus" w:hAnsi="Andalus" w:cs="Andalus"/>
-                <w:sz w:val="24"/>
-                <w:szCs w:val="24"/>
-              </w:rPr>
-              <w:t>Edit Article</w:t>
-            </w:r>
-            <w:r>
-              <w:rPr>
-                <w:rFonts w:ascii="Andalus" w:hAnsi="Andalus" w:cs="Andalus"/>
-                <w:sz w:val="24"/>
-                <w:szCs w:val="24"/>
-              </w:rPr>
-              <w:t xml:space="preserve"> button.</w:t>
+              <w:t>Click the second Edit Article button.</w:t>
             </w:r>
           </w:p>
           <w:p>
@@ -4509,7 +4698,7 @@
                 <w:sz w:val="24"/>
                 <w:szCs w:val="24"/>
               </w:rPr>
-              <w:t>TC-13</w:t>
+              <w:t>TC-15</w:t>
             </w:r>
           </w:p>
         </w:tc>
@@ -4555,23 +4744,7 @@
                 <w:sz w:val="24"/>
                 <w:szCs w:val="24"/>
               </w:rPr>
-              <w:t xml:space="preserve">Verify if the user can </w:t>
-            </w:r>
-            <w:r>
-              <w:rPr>
-                <w:rFonts w:ascii="Andalus" w:hAnsi="Andalus" w:cs="Andalus"/>
-                <w:sz w:val="24"/>
-                <w:szCs w:val="24"/>
-              </w:rPr>
-              <w:t>edit</w:t>
-            </w:r>
-            <w:r>
-              <w:rPr>
-                <w:rFonts w:ascii="Andalus" w:hAnsi="Andalus" w:cs="Andalus"/>
-                <w:sz w:val="24"/>
-                <w:szCs w:val="24"/>
-              </w:rPr>
-              <w:t xml:space="preserve"> an article that was published before.</w:t>
+              <w:t>Verify if the user can edit an article that was published before.</w:t>
             </w:r>
           </w:p>
         </w:tc>
@@ -4845,7 +5018,7 @@
                 <w:sz w:val="24"/>
                 <w:szCs w:val="24"/>
               </w:rPr>
-              <w:t>Tc-14</w:t>
+              <w:t>TC-16</w:t>
             </w:r>
           </w:p>
         </w:tc>
@@ -4961,8 +5134,6 @@
               </w:rPr>
               <w:t xml:space="preserve"> page.</w:t>
             </w:r>
-            <w:bookmarkStart w:id="0" w:name="_GoBack"/>
-            <w:bookmarkEnd w:id="0"/>
           </w:p>
         </w:tc>
         <w:tc>
@@ -5114,6 +5285,557 @@
           </w:p>
         </w:tc>
       </w:tr>
+      <w:tr>
+        <w:trPr>
+          <w:trHeight w:val="80"/>
+        </w:trPr>
+        <w:tc>
+          <w:tcPr>
+            <w:cnfStyle w:val="001000000000" w:firstRow="0" w:lastRow="0" w:firstColumn="1" w:lastColumn="0" w:oddVBand="0" w:evenVBand="0" w:oddHBand="0" w:evenHBand="0" w:firstRowFirstColumn="0" w:firstRowLastColumn="0" w:lastRowFirstColumn="0" w:lastRowLastColumn="0"/>
+            <w:tcW w:w="1080" w:type="dxa"/>
+          </w:tcPr>
+          <w:p>
+            <w:pPr>
+              <w:rPr>
+                <w:rFonts w:ascii="Andalus" w:hAnsi="Andalus" w:cs="Andalus"/>
+                <w:sz w:val="24"/>
+                <w:szCs w:val="24"/>
+              </w:rPr>
+            </w:pPr>
+            <w:r>
+              <w:rPr>
+                <w:rFonts w:ascii="Andalus" w:hAnsi="Andalus" w:cs="Andalus"/>
+                <w:sz w:val="24"/>
+                <w:szCs w:val="24"/>
+              </w:rPr>
+              <w:lastRenderedPageBreak/>
+              <w:t>TC-17</w:t>
+            </w:r>
+          </w:p>
+        </w:tc>
+        <w:tc>
+          <w:tcPr>
+            <w:tcW w:w="1620" w:type="dxa"/>
+          </w:tcPr>
+          <w:p>
+            <w:pPr>
+              <w:cnfStyle w:val="000000000000" w:firstRow="0" w:lastRow="0" w:firstColumn="0" w:lastColumn="0" w:oddVBand="0" w:evenVBand="0" w:oddHBand="0" w:evenHBand="0" w:firstRowFirstColumn="0" w:firstRowLastColumn="0" w:lastRowFirstColumn="0" w:lastRowLastColumn="0"/>
+              <w:rPr>
+                <w:rFonts w:ascii="Andalus" w:hAnsi="Andalus" w:cs="Andalus"/>
+                <w:sz w:val="24"/>
+                <w:szCs w:val="24"/>
+              </w:rPr>
+            </w:pPr>
+            <w:r>
+              <w:rPr>
+                <w:rFonts w:ascii="Andalus" w:hAnsi="Andalus" w:cs="Andalus"/>
+                <w:sz w:val="24"/>
+                <w:szCs w:val="24"/>
+              </w:rPr>
+              <w:t>Edit Article Tags</w:t>
+            </w:r>
+          </w:p>
+        </w:tc>
+        <w:tc>
+          <w:tcPr>
+            <w:tcW w:w="2160" w:type="dxa"/>
+          </w:tcPr>
+          <w:p>
+            <w:pPr>
+              <w:cnfStyle w:val="000000000000" w:firstRow="0" w:lastRow="0" w:firstColumn="0" w:lastColumn="0" w:oddVBand="0" w:evenVBand="0" w:oddHBand="0" w:evenHBand="0" w:firstRowFirstColumn="0" w:firstRowLastColumn="0" w:lastRowFirstColumn="0" w:lastRowLastColumn="0"/>
+              <w:rPr>
+                <w:rFonts w:ascii="Andalus" w:hAnsi="Andalus" w:cs="Andalus"/>
+                <w:sz w:val="24"/>
+                <w:szCs w:val="24"/>
+              </w:rPr>
+            </w:pPr>
+            <w:r>
+              <w:rPr>
+                <w:rFonts w:ascii="Andalus" w:hAnsi="Andalus" w:cs="Andalus"/>
+                <w:sz w:val="24"/>
+                <w:szCs w:val="24"/>
+              </w:rPr>
+              <w:t>Verify edit article by deleting a tag</w:t>
+            </w:r>
+          </w:p>
+        </w:tc>
+        <w:tc>
+          <w:tcPr>
+            <w:tcW w:w="2430" w:type="dxa"/>
+          </w:tcPr>
+          <w:p>
+            <w:pPr>
+              <w:pStyle w:val="ListParagraph"/>
+              <w:numPr>
+                <w:ilvl w:val="0"/>
+                <w:numId w:val="39"/>
+              </w:numPr>
+              <w:cnfStyle w:val="000000000000" w:firstRow="0" w:lastRow="0" w:firstColumn="0" w:lastColumn="0" w:oddVBand="0" w:evenVBand="0" w:oddHBand="0" w:evenHBand="0" w:firstRowFirstColumn="0" w:firstRowLastColumn="0" w:lastRowFirstColumn="0" w:lastRowLastColumn="0"/>
+              <w:rPr>
+                <w:rFonts w:ascii="Andalus" w:hAnsi="Andalus" w:cs="Andalus"/>
+                <w:sz w:val="24"/>
+                <w:szCs w:val="24"/>
+              </w:rPr>
+            </w:pPr>
+            <w:r>
+              <w:rPr>
+                <w:rFonts w:ascii="Andalus" w:hAnsi="Andalus" w:cs="Andalus"/>
+                <w:sz w:val="24"/>
+                <w:szCs w:val="24"/>
+              </w:rPr>
+              <w:t>User successfully published a new article.</w:t>
+            </w:r>
+          </w:p>
+          <w:p>
+            <w:pPr>
+              <w:pStyle w:val="ListParagraph"/>
+              <w:numPr>
+                <w:ilvl w:val="0"/>
+                <w:numId w:val="39"/>
+              </w:numPr>
+              <w:cnfStyle w:val="000000000000" w:firstRow="0" w:lastRow="0" w:firstColumn="0" w:lastColumn="0" w:oddVBand="0" w:evenVBand="0" w:oddHBand="0" w:evenHBand="0" w:firstRowFirstColumn="0" w:firstRowLastColumn="0" w:lastRowFirstColumn="0" w:lastRowLastColumn="0"/>
+              <w:rPr>
+                <w:rFonts w:ascii="Andalus" w:hAnsi="Andalus" w:cs="Andalus"/>
+                <w:sz w:val="24"/>
+                <w:szCs w:val="24"/>
+              </w:rPr>
+            </w:pPr>
+            <w:r>
+              <w:rPr>
+                <w:rFonts w:ascii="Andalus" w:hAnsi="Andalus" w:cs="Andalus"/>
+                <w:sz w:val="24"/>
+                <w:szCs w:val="24"/>
+              </w:rPr>
+              <w:t>User is navigated to article page.</w:t>
+            </w:r>
+          </w:p>
+        </w:tc>
+        <w:tc>
+          <w:tcPr>
+            <w:tcW w:w="2700" w:type="dxa"/>
+          </w:tcPr>
+          <w:p>
+            <w:pPr>
+              <w:pStyle w:val="ListParagraph"/>
+              <w:numPr>
+                <w:ilvl w:val="0"/>
+                <w:numId w:val="41"/>
+              </w:numPr>
+              <w:cnfStyle w:val="000000000000" w:firstRow="0" w:lastRow="0" w:firstColumn="0" w:lastColumn="0" w:oddVBand="0" w:evenVBand="0" w:oddHBand="0" w:evenHBand="0" w:firstRowFirstColumn="0" w:firstRowLastColumn="0" w:lastRowFirstColumn="0" w:lastRowLastColumn="0"/>
+              <w:rPr>
+                <w:rFonts w:ascii="Andalus" w:hAnsi="Andalus" w:cs="Andalus"/>
+                <w:sz w:val="24"/>
+                <w:szCs w:val="24"/>
+              </w:rPr>
+            </w:pPr>
+            <w:r>
+              <w:rPr>
+                <w:rFonts w:ascii="Andalus" w:hAnsi="Andalus" w:cs="Andalus"/>
+                <w:sz w:val="24"/>
+                <w:szCs w:val="24"/>
+              </w:rPr>
+              <w:t>Click any Edit Article button.</w:t>
+            </w:r>
+          </w:p>
+          <w:p>
+            <w:pPr>
+              <w:pStyle w:val="ListParagraph"/>
+              <w:numPr>
+                <w:ilvl w:val="0"/>
+                <w:numId w:val="41"/>
+              </w:numPr>
+              <w:spacing w:after="160" w:line="259" w:lineRule="auto"/>
+              <w:cnfStyle w:val="000000000000" w:firstRow="0" w:lastRow="0" w:firstColumn="0" w:lastColumn="0" w:oddVBand="0" w:evenVBand="0" w:oddHBand="0" w:evenHBand="0" w:firstRowFirstColumn="0" w:firstRowLastColumn="0" w:lastRowFirstColumn="0" w:lastRowLastColumn="0"/>
+              <w:rPr>
+                <w:rFonts w:ascii="Andalus" w:hAnsi="Andalus" w:cs="Andalus"/>
+                <w:sz w:val="24"/>
+                <w:szCs w:val="24"/>
+              </w:rPr>
+            </w:pPr>
+            <w:r>
+              <w:rPr>
+                <w:rFonts w:ascii="Andalus" w:hAnsi="Andalus" w:cs="Andalus"/>
+                <w:sz w:val="24"/>
+                <w:szCs w:val="24"/>
+              </w:rPr>
+              <w:t>Delete a tag.</w:t>
+            </w:r>
+          </w:p>
+          <w:p>
+            <w:pPr>
+              <w:pStyle w:val="ListParagraph"/>
+              <w:numPr>
+                <w:ilvl w:val="0"/>
+                <w:numId w:val="41"/>
+              </w:numPr>
+              <w:spacing w:after="160" w:line="259" w:lineRule="auto"/>
+              <w:cnfStyle w:val="000000000000" w:firstRow="0" w:lastRow="0" w:firstColumn="0" w:lastColumn="0" w:oddVBand="0" w:evenVBand="0" w:oddHBand="0" w:evenHBand="0" w:firstRowFirstColumn="0" w:firstRowLastColumn="0" w:lastRowFirstColumn="0" w:lastRowLastColumn="0"/>
+              <w:rPr>
+                <w:rFonts w:ascii="Andalus" w:hAnsi="Andalus" w:cs="Andalus"/>
+                <w:sz w:val="24"/>
+                <w:szCs w:val="24"/>
+              </w:rPr>
+            </w:pPr>
+            <w:r>
+              <w:rPr>
+                <w:rFonts w:ascii="Andalus" w:hAnsi="Andalus" w:cs="Andalus"/>
+                <w:sz w:val="24"/>
+                <w:szCs w:val="24"/>
+              </w:rPr>
+              <w:t>Click publish article.</w:t>
+            </w:r>
+          </w:p>
+        </w:tc>
+        <w:tc>
+          <w:tcPr>
+            <w:tcW w:w="2250" w:type="dxa"/>
+          </w:tcPr>
+          <w:p>
+            <w:pPr>
+              <w:pStyle w:val="ListParagraph"/>
+              <w:numPr>
+                <w:ilvl w:val="0"/>
+                <w:numId w:val="44"/>
+              </w:numPr>
+              <w:cnfStyle w:val="000000000000" w:firstRow="0" w:lastRow="0" w:firstColumn="0" w:lastColumn="0" w:oddVBand="0" w:evenVBand="0" w:oddHBand="0" w:evenHBand="0" w:firstRowFirstColumn="0" w:firstRowLastColumn="0" w:lastRowFirstColumn="0" w:lastRowLastColumn="0"/>
+              <w:rPr>
+                <w:rFonts w:ascii="Andalus" w:hAnsi="Andalus" w:cs="Andalus"/>
+                <w:sz w:val="24"/>
+                <w:szCs w:val="24"/>
+              </w:rPr>
+            </w:pPr>
+            <w:r>
+              <w:rPr>
+                <w:rFonts w:ascii="Andalus" w:hAnsi="Andalus" w:cs="Andalus"/>
+                <w:sz w:val="24"/>
+                <w:szCs w:val="24"/>
+              </w:rPr>
+              <w:t>Tag is deleted</w:t>
+            </w:r>
+          </w:p>
+        </w:tc>
+        <w:tc>
+          <w:tcPr>
+            <w:tcW w:w="1440" w:type="dxa"/>
+          </w:tcPr>
+          <w:p>
+            <w:pPr>
+              <w:cnfStyle w:val="000000000000" w:firstRow="0" w:lastRow="0" w:firstColumn="0" w:lastColumn="0" w:oddVBand="0" w:evenVBand="0" w:oddHBand="0" w:evenHBand="0" w:firstRowFirstColumn="0" w:firstRowLastColumn="0" w:lastRowFirstColumn="0" w:lastRowLastColumn="0"/>
+              <w:rPr>
+                <w:rFonts w:ascii="Andalus" w:hAnsi="Andalus" w:cs="Andalus"/>
+                <w:sz w:val="24"/>
+                <w:szCs w:val="24"/>
+              </w:rPr>
+            </w:pPr>
+            <w:r>
+              <w:rPr>
+                <w:rFonts w:ascii="Andalus" w:hAnsi="Andalus" w:cs="Andalus"/>
+                <w:sz w:val="24"/>
+                <w:szCs w:val="24"/>
+              </w:rPr>
+              <w:t>As Expected</w:t>
+            </w:r>
+          </w:p>
+        </w:tc>
+        <w:tc>
+          <w:tcPr>
+            <w:tcW w:w="1260" w:type="dxa"/>
+          </w:tcPr>
+          <w:p>
+            <w:pPr>
+              <w:cnfStyle w:val="000000000000" w:firstRow="0" w:lastRow="0" w:firstColumn="0" w:lastColumn="0" w:oddVBand="0" w:evenVBand="0" w:oddHBand="0" w:evenHBand="0" w:firstRowFirstColumn="0" w:firstRowLastColumn="0" w:lastRowFirstColumn="0" w:lastRowLastColumn="0"/>
+              <w:rPr>
+                <w:rFonts w:ascii="Andalus" w:hAnsi="Andalus" w:cs="Andalus"/>
+                <w:sz w:val="24"/>
+                <w:szCs w:val="24"/>
+              </w:rPr>
+            </w:pPr>
+            <w:r>
+              <w:rPr>
+                <w:rFonts w:ascii="Andalus" w:hAnsi="Andalus" w:cs="Andalus"/>
+                <w:sz w:val="24"/>
+                <w:szCs w:val="24"/>
+              </w:rPr>
+              <w:t>Pass</w:t>
+            </w:r>
+          </w:p>
+        </w:tc>
+      </w:tr>
+      <w:tr>
+        <w:trPr>
+          <w:trHeight w:val="80"/>
+        </w:trPr>
+        <w:tc>
+          <w:tcPr>
+            <w:cnfStyle w:val="001000000000" w:firstRow="0" w:lastRow="0" w:firstColumn="1" w:lastColumn="0" w:oddVBand="0" w:evenVBand="0" w:oddHBand="0" w:evenHBand="0" w:firstRowFirstColumn="0" w:firstRowLastColumn="0" w:lastRowFirstColumn="0" w:lastRowLastColumn="0"/>
+            <w:tcW w:w="1080" w:type="dxa"/>
+          </w:tcPr>
+          <w:p>
+            <w:pPr>
+              <w:rPr>
+                <w:rFonts w:ascii="Andalus" w:hAnsi="Andalus" w:cs="Andalus"/>
+                <w:sz w:val="24"/>
+                <w:szCs w:val="24"/>
+              </w:rPr>
+            </w:pPr>
+            <w:r>
+              <w:rPr>
+                <w:rFonts w:ascii="Andalus" w:hAnsi="Andalus" w:cs="Andalus"/>
+                <w:sz w:val="24"/>
+                <w:szCs w:val="24"/>
+              </w:rPr>
+              <w:t>TC-18</w:t>
+            </w:r>
+          </w:p>
+        </w:tc>
+        <w:tc>
+          <w:tcPr>
+            <w:tcW w:w="1620" w:type="dxa"/>
+          </w:tcPr>
+          <w:p>
+            <w:pPr>
+              <w:cnfStyle w:val="000000000000" w:firstRow="0" w:lastRow="0" w:firstColumn="0" w:lastColumn="0" w:oddVBand="0" w:evenVBand="0" w:oddHBand="0" w:evenHBand="0" w:firstRowFirstColumn="0" w:firstRowLastColumn="0" w:lastRowFirstColumn="0" w:lastRowLastColumn="0"/>
+              <w:rPr>
+                <w:rFonts w:ascii="Andalus" w:hAnsi="Andalus" w:cs="Andalus"/>
+                <w:sz w:val="24"/>
+                <w:szCs w:val="24"/>
+              </w:rPr>
+            </w:pPr>
+            <w:r>
+              <w:rPr>
+                <w:rFonts w:ascii="Andalus" w:hAnsi="Andalus" w:cs="Andalus"/>
+                <w:sz w:val="24"/>
+                <w:szCs w:val="24"/>
+              </w:rPr>
+              <w:t>Edit Article Tags</w:t>
+            </w:r>
+          </w:p>
+        </w:tc>
+        <w:tc>
+          <w:tcPr>
+            <w:tcW w:w="2160" w:type="dxa"/>
+          </w:tcPr>
+          <w:p>
+            <w:pPr>
+              <w:cnfStyle w:val="000000000000" w:firstRow="0" w:lastRow="0" w:firstColumn="0" w:lastColumn="0" w:oddVBand="0" w:evenVBand="0" w:oddHBand="0" w:evenHBand="0" w:firstRowFirstColumn="0" w:firstRowLastColumn="0" w:lastRowFirstColumn="0" w:lastRowLastColumn="0"/>
+              <w:rPr>
+                <w:rFonts w:ascii="Andalus" w:hAnsi="Andalus" w:cs="Andalus"/>
+                <w:sz w:val="24"/>
+                <w:szCs w:val="24"/>
+              </w:rPr>
+            </w:pPr>
+            <w:r>
+              <w:rPr>
+                <w:rFonts w:ascii="Andalus" w:hAnsi="Andalus" w:cs="Andalus"/>
+                <w:sz w:val="24"/>
+                <w:szCs w:val="24"/>
+              </w:rPr>
+              <w:t>Verify edit article by adding a new tag</w:t>
+            </w:r>
+          </w:p>
+        </w:tc>
+        <w:tc>
+          <w:tcPr>
+            <w:tcW w:w="2430" w:type="dxa"/>
+          </w:tcPr>
+          <w:p>
+            <w:pPr>
+              <w:pStyle w:val="ListParagraph"/>
+              <w:numPr>
+                <w:ilvl w:val="0"/>
+                <w:numId w:val="40"/>
+              </w:numPr>
+              <w:cnfStyle w:val="000000000000" w:firstRow="0" w:lastRow="0" w:firstColumn="0" w:lastColumn="0" w:oddVBand="0" w:evenVBand="0" w:oddHBand="0" w:evenHBand="0" w:firstRowFirstColumn="0" w:firstRowLastColumn="0" w:lastRowFirstColumn="0" w:lastRowLastColumn="0"/>
+              <w:rPr>
+                <w:rFonts w:ascii="Andalus" w:hAnsi="Andalus" w:cs="Andalus"/>
+                <w:sz w:val="24"/>
+                <w:szCs w:val="24"/>
+              </w:rPr>
+            </w:pPr>
+            <w:r>
+              <w:rPr>
+                <w:rFonts w:ascii="Andalus" w:hAnsi="Andalus" w:cs="Andalus"/>
+                <w:sz w:val="24"/>
+                <w:szCs w:val="24"/>
+              </w:rPr>
+              <w:t>User successfully published a new article.</w:t>
+            </w:r>
+          </w:p>
+          <w:p>
+            <w:pPr>
+              <w:pStyle w:val="ListParagraph"/>
+              <w:numPr>
+                <w:ilvl w:val="0"/>
+                <w:numId w:val="40"/>
+              </w:numPr>
+              <w:cnfStyle w:val="000000000000" w:firstRow="0" w:lastRow="0" w:firstColumn="0" w:lastColumn="0" w:oddVBand="0" w:evenVBand="0" w:oddHBand="0" w:evenHBand="0" w:firstRowFirstColumn="0" w:firstRowLastColumn="0" w:lastRowFirstColumn="0" w:lastRowLastColumn="0"/>
+              <w:rPr>
+                <w:rFonts w:ascii="Andalus" w:hAnsi="Andalus" w:cs="Andalus"/>
+                <w:sz w:val="24"/>
+                <w:szCs w:val="24"/>
+              </w:rPr>
+            </w:pPr>
+            <w:r>
+              <w:rPr>
+                <w:rFonts w:ascii="Andalus" w:hAnsi="Andalus" w:cs="Andalus"/>
+                <w:sz w:val="24"/>
+                <w:szCs w:val="24"/>
+              </w:rPr>
+              <w:t>User is navigated to article page.</w:t>
+            </w:r>
+          </w:p>
+        </w:tc>
+        <w:tc>
+          <w:tcPr>
+            <w:tcW w:w="2700" w:type="dxa"/>
+          </w:tcPr>
+          <w:p>
+            <w:pPr>
+              <w:pStyle w:val="ListParagraph"/>
+              <w:numPr>
+                <w:ilvl w:val="0"/>
+                <w:numId w:val="42"/>
+              </w:numPr>
+              <w:cnfStyle w:val="000000000000" w:firstRow="0" w:lastRow="0" w:firstColumn="0" w:lastColumn="0" w:oddVBand="0" w:evenVBand="0" w:oddHBand="0" w:evenHBand="0" w:firstRowFirstColumn="0" w:firstRowLastColumn="0" w:lastRowFirstColumn="0" w:lastRowLastColumn="0"/>
+              <w:rPr>
+                <w:rFonts w:ascii="Andalus" w:hAnsi="Andalus" w:cs="Andalus"/>
+                <w:sz w:val="24"/>
+                <w:szCs w:val="24"/>
+              </w:rPr>
+            </w:pPr>
+            <w:r>
+              <w:rPr>
+                <w:rFonts w:ascii="Andalus" w:hAnsi="Andalus" w:cs="Andalus"/>
+                <w:sz w:val="24"/>
+                <w:szCs w:val="24"/>
+              </w:rPr>
+              <w:t>Click any Edit Article button.</w:t>
+            </w:r>
+          </w:p>
+          <w:p>
+            <w:pPr>
+              <w:pStyle w:val="ListParagraph"/>
+              <w:numPr>
+                <w:ilvl w:val="0"/>
+                <w:numId w:val="42"/>
+              </w:numPr>
+              <w:spacing w:after="160" w:line="259" w:lineRule="auto"/>
+              <w:cnfStyle w:val="000000000000" w:firstRow="0" w:lastRow="0" w:firstColumn="0" w:lastColumn="0" w:oddVBand="0" w:evenVBand="0" w:oddHBand="0" w:evenHBand="0" w:firstRowFirstColumn="0" w:firstRowLastColumn="0" w:lastRowFirstColumn="0" w:lastRowLastColumn="0"/>
+              <w:rPr>
+                <w:rFonts w:ascii="Andalus" w:hAnsi="Andalus" w:cs="Andalus"/>
+                <w:sz w:val="24"/>
+                <w:szCs w:val="24"/>
+              </w:rPr>
+            </w:pPr>
+            <w:r>
+              <w:rPr>
+                <w:rFonts w:ascii="Andalus" w:hAnsi="Andalus" w:cs="Andalus"/>
+                <w:sz w:val="24"/>
+                <w:szCs w:val="24"/>
+              </w:rPr>
+              <w:t>Add new tag.</w:t>
+            </w:r>
+          </w:p>
+          <w:p>
+            <w:pPr>
+              <w:pStyle w:val="ListParagraph"/>
+              <w:numPr>
+                <w:ilvl w:val="0"/>
+                <w:numId w:val="42"/>
+              </w:numPr>
+              <w:spacing w:after="160" w:line="259" w:lineRule="auto"/>
+              <w:cnfStyle w:val="000000000000" w:firstRow="0" w:lastRow="0" w:firstColumn="0" w:lastColumn="0" w:oddVBand="0" w:evenVBand="0" w:oddHBand="0" w:evenHBand="0" w:firstRowFirstColumn="0" w:firstRowLastColumn="0" w:lastRowFirstColumn="0" w:lastRowLastColumn="0"/>
+              <w:rPr>
+                <w:rFonts w:ascii="Andalus" w:hAnsi="Andalus" w:cs="Andalus"/>
+                <w:sz w:val="24"/>
+                <w:szCs w:val="24"/>
+              </w:rPr>
+            </w:pPr>
+            <w:r>
+              <w:rPr>
+                <w:rFonts w:ascii="Andalus" w:hAnsi="Andalus" w:cs="Andalus"/>
+                <w:sz w:val="24"/>
+                <w:szCs w:val="24"/>
+              </w:rPr>
+              <w:t>Click publish article.</w:t>
+            </w:r>
+          </w:p>
+        </w:tc>
+        <w:tc>
+          <w:tcPr>
+            <w:tcW w:w="2250" w:type="dxa"/>
+          </w:tcPr>
+          <w:p>
+            <w:pPr>
+              <w:pStyle w:val="ListParagraph"/>
+              <w:numPr>
+                <w:ilvl w:val="0"/>
+                <w:numId w:val="45"/>
+              </w:numPr>
+              <w:cnfStyle w:val="000000000000" w:firstRow="0" w:lastRow="0" w:firstColumn="0" w:lastColumn="0" w:oddVBand="0" w:evenVBand="0" w:oddHBand="0" w:evenHBand="0" w:firstRowFirstColumn="0" w:firstRowLastColumn="0" w:lastRowFirstColumn="0" w:lastRowLastColumn="0"/>
+              <w:rPr>
+                <w:rFonts w:ascii="Andalus" w:hAnsi="Andalus" w:cs="Andalus"/>
+                <w:sz w:val="24"/>
+                <w:szCs w:val="24"/>
+              </w:rPr>
+            </w:pPr>
+            <w:r>
+              <w:rPr>
+                <w:rFonts w:ascii="Andalus" w:hAnsi="Andalus" w:cs="Andalus"/>
+                <w:sz w:val="24"/>
+                <w:szCs w:val="24"/>
+              </w:rPr>
+              <w:t>Tag is added</w:t>
+            </w:r>
+          </w:p>
+        </w:tc>
+        <w:tc>
+          <w:tcPr>
+            <w:tcW w:w="1440" w:type="dxa"/>
+          </w:tcPr>
+          <w:p>
+            <w:pPr>
+              <w:cnfStyle w:val="000000000000" w:firstRow="0" w:lastRow="0" w:firstColumn="0" w:lastColumn="0" w:oddVBand="0" w:evenVBand="0" w:oddHBand="0" w:evenHBand="0" w:firstRowFirstColumn="0" w:firstRowLastColumn="0" w:lastRowFirstColumn="0" w:lastRowLastColumn="0"/>
+              <w:rPr>
+                <w:rFonts w:ascii="Andalus" w:hAnsi="Andalus" w:cs="Andalus"/>
+                <w:sz w:val="24"/>
+                <w:szCs w:val="24"/>
+              </w:rPr>
+            </w:pPr>
+            <w:r>
+              <w:rPr>
+                <w:rFonts w:ascii="Andalus" w:hAnsi="Andalus" w:cs="Andalus"/>
+                <w:sz w:val="24"/>
+                <w:szCs w:val="24"/>
+              </w:rPr>
+              <w:t>As Expected</w:t>
+            </w:r>
+          </w:p>
+        </w:tc>
+        <w:tc>
+          <w:tcPr>
+            <w:tcW w:w="1260" w:type="dxa"/>
+          </w:tcPr>
+          <w:p>
+            <w:pPr>
+              <w:cnfStyle w:val="000000000000" w:firstRow="0" w:lastRow="0" w:firstColumn="0" w:lastColumn="0" w:oddVBand="0" w:evenVBand="0" w:oddHBand="0" w:evenHBand="0" w:firstRowFirstColumn="0" w:firstRowLastColumn="0" w:lastRowFirstColumn="0" w:lastRowLastColumn="0"/>
+              <w:rPr>
+                <w:rFonts w:ascii="Andalus" w:hAnsi="Andalus" w:cs="Andalus"/>
+                <w:sz w:val="24"/>
+                <w:szCs w:val="24"/>
+              </w:rPr>
+            </w:pPr>
+            <w:r>
+              <w:rPr>
+                <w:rFonts w:ascii="Andalus" w:hAnsi="Andalus" w:cs="Andalus"/>
+                <w:sz w:val="24"/>
+                <w:szCs w:val="24"/>
+              </w:rPr>
+              <w:t>Pass</w:t>
+            </w:r>
+          </w:p>
+        </w:tc>
+      </w:tr>
     </w:tbl>
     <w:p>
       <w:pPr>
@@ -5123,6 +5845,8 @@
           <w:szCs w:val="28"/>
         </w:rPr>
       </w:pPr>
+      <w:bookmarkStart w:id="0" w:name="_GoBack"/>
+      <w:bookmarkEnd w:id="0"/>
     </w:p>
     <w:sectPr>
       <w:pgSz w:w="15840" w:h="12240" w:orient="landscape"/>
@@ -5317,6 +6041,185 @@
     </w:lvl>
   </w:abstractNum>
   <w:abstractNum w:abstractNumId="2" w15:restartNumberingAfterBreak="0">
+    <w:nsid w:val="085845FB"/>
+    <w:multiLevelType w:val="hybridMultilevel"/>
+    <w:tmpl w:val="9CA4EBBC"/>
+    <w:lvl w:ilvl="0" w:tplc="F3DAA35A">
+      <w:start w:val="1"/>
+      <w:numFmt w:val="decimal"/>
+      <w:suff w:val="space"/>
+      <w:lvlText w:val="%1."/>
+      <w:lvlJc w:val="left"/>
+      <w:pPr>
+        <w:ind w:left="0" w:firstLine="0"/>
+      </w:pPr>
+      <w:rPr>
+        <w:rFonts w:hint="default"/>
+      </w:rPr>
+    </w:lvl>
+    <w:lvl w:ilvl="1" w:tplc="04090019" w:tentative="1">
+      <w:start w:val="1"/>
+      <w:numFmt w:val="lowerLetter"/>
+      <w:lvlText w:val="%2."/>
+      <w:lvlJc w:val="left"/>
+      <w:pPr>
+        <w:ind w:left="1440" w:hanging="360"/>
+      </w:pPr>
+    </w:lvl>
+    <w:lvl w:ilvl="2" w:tplc="0409001B" w:tentative="1">
+      <w:start w:val="1"/>
+      <w:numFmt w:val="lowerRoman"/>
+      <w:lvlText w:val="%3."/>
+      <w:lvlJc w:val="right"/>
+      <w:pPr>
+        <w:ind w:left="2160" w:hanging="180"/>
+      </w:pPr>
+    </w:lvl>
+    <w:lvl w:ilvl="3" w:tplc="0409000F" w:tentative="1">
+      <w:start w:val="1"/>
+      <w:numFmt w:val="decimal"/>
+      <w:lvlText w:val="%4."/>
+      <w:lvlJc w:val="left"/>
+      <w:pPr>
+        <w:ind w:left="2880" w:hanging="360"/>
+      </w:pPr>
+    </w:lvl>
+    <w:lvl w:ilvl="4" w:tplc="04090019" w:tentative="1">
+      <w:start w:val="1"/>
+      <w:numFmt w:val="lowerLetter"/>
+      <w:lvlText w:val="%5."/>
+      <w:lvlJc w:val="left"/>
+      <w:pPr>
+        <w:ind w:left="3600" w:hanging="360"/>
+      </w:pPr>
+    </w:lvl>
+    <w:lvl w:ilvl="5" w:tplc="0409001B" w:tentative="1">
+      <w:start w:val="1"/>
+      <w:numFmt w:val="lowerRoman"/>
+      <w:lvlText w:val="%6."/>
+      <w:lvlJc w:val="right"/>
+      <w:pPr>
+        <w:ind w:left="4320" w:hanging="180"/>
+      </w:pPr>
+    </w:lvl>
+    <w:lvl w:ilvl="6" w:tplc="0409000F" w:tentative="1">
+      <w:start w:val="1"/>
+      <w:numFmt w:val="decimal"/>
+      <w:lvlText w:val="%7."/>
+      <w:lvlJc w:val="left"/>
+      <w:pPr>
+        <w:ind w:left="5040" w:hanging="360"/>
+      </w:pPr>
+    </w:lvl>
+    <w:lvl w:ilvl="7" w:tplc="04090019" w:tentative="1">
+      <w:start w:val="1"/>
+      <w:numFmt w:val="lowerLetter"/>
+      <w:lvlText w:val="%8."/>
+      <w:lvlJc w:val="left"/>
+      <w:pPr>
+        <w:ind w:left="5760" w:hanging="360"/>
+      </w:pPr>
+    </w:lvl>
+    <w:lvl w:ilvl="8" w:tplc="0409001B" w:tentative="1">
+      <w:start w:val="1"/>
+      <w:numFmt w:val="lowerRoman"/>
+      <w:lvlText w:val="%9."/>
+      <w:lvlJc w:val="right"/>
+      <w:pPr>
+        <w:ind w:left="6480" w:hanging="180"/>
+      </w:pPr>
+    </w:lvl>
+  </w:abstractNum>
+  <w:abstractNum w:abstractNumId="3" w15:restartNumberingAfterBreak="0">
+    <w:nsid w:val="0B143303"/>
+    <w:multiLevelType w:val="hybridMultilevel"/>
+    <w:tmpl w:val="44DAE6E8"/>
+    <w:lvl w:ilvl="0" w:tplc="F5D46C40">
+      <w:start w:val="1"/>
+      <w:numFmt w:val="decimal"/>
+      <w:lvlText w:val="%1."/>
+      <w:lvlJc w:val="left"/>
+      <w:pPr>
+        <w:ind w:left="720" w:hanging="360"/>
+      </w:pPr>
+      <w:rPr>
+        <w:rFonts w:hint="default"/>
+      </w:rPr>
+    </w:lvl>
+    <w:lvl w:ilvl="1" w:tplc="04090019" w:tentative="1">
+      <w:start w:val="1"/>
+      <w:numFmt w:val="lowerLetter"/>
+      <w:lvlText w:val="%2."/>
+      <w:lvlJc w:val="left"/>
+      <w:pPr>
+        <w:ind w:left="1440" w:hanging="360"/>
+      </w:pPr>
+    </w:lvl>
+    <w:lvl w:ilvl="2" w:tplc="0409001B" w:tentative="1">
+      <w:start w:val="1"/>
+      <w:numFmt w:val="lowerRoman"/>
+      <w:lvlText w:val="%3."/>
+      <w:lvlJc w:val="right"/>
+      <w:pPr>
+        <w:ind w:left="2160" w:hanging="180"/>
+      </w:pPr>
+    </w:lvl>
+    <w:lvl w:ilvl="3" w:tplc="0409000F" w:tentative="1">
+      <w:start w:val="1"/>
+      <w:numFmt w:val="decimal"/>
+      <w:lvlText w:val="%4."/>
+      <w:lvlJc w:val="left"/>
+      <w:pPr>
+        <w:ind w:left="2880" w:hanging="360"/>
+      </w:pPr>
+    </w:lvl>
+    <w:lvl w:ilvl="4" w:tplc="04090019" w:tentative="1">
+      <w:start w:val="1"/>
+      <w:numFmt w:val="lowerLetter"/>
+      <w:lvlText w:val="%5."/>
+      <w:lvlJc w:val="left"/>
+      <w:pPr>
+        <w:ind w:left="3600" w:hanging="360"/>
+      </w:pPr>
+    </w:lvl>
+    <w:lvl w:ilvl="5" w:tplc="0409001B" w:tentative="1">
+      <w:start w:val="1"/>
+      <w:numFmt w:val="lowerRoman"/>
+      <w:lvlText w:val="%6."/>
+      <w:lvlJc w:val="right"/>
+      <w:pPr>
+        <w:ind w:left="4320" w:hanging="180"/>
+      </w:pPr>
+    </w:lvl>
+    <w:lvl w:ilvl="6" w:tplc="0409000F" w:tentative="1">
+      <w:start w:val="1"/>
+      <w:numFmt w:val="decimal"/>
+      <w:lvlText w:val="%7."/>
+      <w:lvlJc w:val="left"/>
+      <w:pPr>
+        <w:ind w:left="5040" w:hanging="360"/>
+      </w:pPr>
+    </w:lvl>
+    <w:lvl w:ilvl="7" w:tplc="04090019" w:tentative="1">
+      <w:start w:val="1"/>
+      <w:numFmt w:val="lowerLetter"/>
+      <w:lvlText w:val="%8."/>
+      <w:lvlJc w:val="left"/>
+      <w:pPr>
+        <w:ind w:left="5760" w:hanging="360"/>
+      </w:pPr>
+    </w:lvl>
+    <w:lvl w:ilvl="8" w:tplc="0409001B" w:tentative="1">
+      <w:start w:val="1"/>
+      <w:numFmt w:val="lowerRoman"/>
+      <w:lvlText w:val="%9."/>
+      <w:lvlJc w:val="right"/>
+      <w:pPr>
+        <w:ind w:left="6480" w:hanging="180"/>
+      </w:pPr>
+    </w:lvl>
+  </w:abstractNum>
+  <w:abstractNum w:abstractNumId="4" w15:restartNumberingAfterBreak="0">
     <w:nsid w:val="113C6EC1"/>
     <w:multiLevelType w:val="hybridMultilevel"/>
     <w:tmpl w:val="F426147E"/>
@@ -5406,7 +6309,97 @@
       </w:pPr>
     </w:lvl>
   </w:abstractNum>
-  <w:abstractNum w:abstractNumId="3" w15:restartNumberingAfterBreak="0">
+  <w:abstractNum w:abstractNumId="5" w15:restartNumberingAfterBreak="0">
+    <w:nsid w:val="118961A6"/>
+    <w:multiLevelType w:val="hybridMultilevel"/>
+    <w:tmpl w:val="94FAB2B4"/>
+    <w:lvl w:ilvl="0" w:tplc="F3DAA35A">
+      <w:start w:val="1"/>
+      <w:numFmt w:val="decimal"/>
+      <w:suff w:val="space"/>
+      <w:lvlText w:val="%1."/>
+      <w:lvlJc w:val="left"/>
+      <w:pPr>
+        <w:ind w:left="0" w:firstLine="0"/>
+      </w:pPr>
+      <w:rPr>
+        <w:rFonts w:hint="default"/>
+      </w:rPr>
+    </w:lvl>
+    <w:lvl w:ilvl="1" w:tplc="04090019" w:tentative="1">
+      <w:start w:val="1"/>
+      <w:numFmt w:val="lowerLetter"/>
+      <w:lvlText w:val="%2."/>
+      <w:lvlJc w:val="left"/>
+      <w:pPr>
+        <w:ind w:left="1440" w:hanging="360"/>
+      </w:pPr>
+    </w:lvl>
+    <w:lvl w:ilvl="2" w:tplc="0409001B" w:tentative="1">
+      <w:start w:val="1"/>
+      <w:numFmt w:val="lowerRoman"/>
+      <w:lvlText w:val="%3."/>
+      <w:lvlJc w:val="right"/>
+      <w:pPr>
+        <w:ind w:left="2160" w:hanging="180"/>
+      </w:pPr>
+    </w:lvl>
+    <w:lvl w:ilvl="3" w:tplc="0409000F" w:tentative="1">
+      <w:start w:val="1"/>
+      <w:numFmt w:val="decimal"/>
+      <w:lvlText w:val="%4."/>
+      <w:lvlJc w:val="left"/>
+      <w:pPr>
+        <w:ind w:left="2880" w:hanging="360"/>
+      </w:pPr>
+    </w:lvl>
+    <w:lvl w:ilvl="4" w:tplc="04090019" w:tentative="1">
+      <w:start w:val="1"/>
+      <w:numFmt w:val="lowerLetter"/>
+      <w:lvlText w:val="%5."/>
+      <w:lvlJc w:val="left"/>
+      <w:pPr>
+        <w:ind w:left="3600" w:hanging="360"/>
+      </w:pPr>
+    </w:lvl>
+    <w:lvl w:ilvl="5" w:tplc="0409001B" w:tentative="1">
+      <w:start w:val="1"/>
+      <w:numFmt w:val="lowerRoman"/>
+      <w:lvlText w:val="%6."/>
+      <w:lvlJc w:val="right"/>
+      <w:pPr>
+        <w:ind w:left="4320" w:hanging="180"/>
+      </w:pPr>
+    </w:lvl>
+    <w:lvl w:ilvl="6" w:tplc="0409000F" w:tentative="1">
+      <w:start w:val="1"/>
+      <w:numFmt w:val="decimal"/>
+      <w:lvlText w:val="%7."/>
+      <w:lvlJc w:val="left"/>
+      <w:pPr>
+        <w:ind w:left="5040" w:hanging="360"/>
+      </w:pPr>
+    </w:lvl>
+    <w:lvl w:ilvl="7" w:tplc="04090019" w:tentative="1">
+      <w:start w:val="1"/>
+      <w:numFmt w:val="lowerLetter"/>
+      <w:lvlText w:val="%8."/>
+      <w:lvlJc w:val="left"/>
+      <w:pPr>
+        <w:ind w:left="5760" w:hanging="360"/>
+      </w:pPr>
+    </w:lvl>
+    <w:lvl w:ilvl="8" w:tplc="0409001B" w:tentative="1">
+      <w:start w:val="1"/>
+      <w:numFmt w:val="lowerRoman"/>
+      <w:lvlText w:val="%9."/>
+      <w:lvlJc w:val="right"/>
+      <w:pPr>
+        <w:ind w:left="6480" w:hanging="180"/>
+      </w:pPr>
+    </w:lvl>
+  </w:abstractNum>
+  <w:abstractNum w:abstractNumId="6" w15:restartNumberingAfterBreak="0">
     <w:nsid w:val="18E12E89"/>
     <w:multiLevelType w:val="hybridMultilevel"/>
     <w:tmpl w:val="1426623E"/>
@@ -5496,7 +6489,7 @@
       </w:pPr>
     </w:lvl>
   </w:abstractNum>
-  <w:abstractNum w:abstractNumId="4" w15:restartNumberingAfterBreak="0">
+  <w:abstractNum w:abstractNumId="7" w15:restartNumberingAfterBreak="0">
     <w:nsid w:val="1A3C381E"/>
     <w:multiLevelType w:val="hybridMultilevel"/>
     <w:tmpl w:val="4496C086"/>
@@ -5586,7 +6579,7 @@
       </w:pPr>
     </w:lvl>
   </w:abstractNum>
-  <w:abstractNum w:abstractNumId="5" w15:restartNumberingAfterBreak="0">
+  <w:abstractNum w:abstractNumId="8" w15:restartNumberingAfterBreak="0">
     <w:nsid w:val="1CB90A79"/>
     <w:multiLevelType w:val="hybridMultilevel"/>
     <w:tmpl w:val="A1F81442"/>
@@ -5675,7 +6668,7 @@
       </w:pPr>
     </w:lvl>
   </w:abstractNum>
-  <w:abstractNum w:abstractNumId="6" w15:restartNumberingAfterBreak="0">
+  <w:abstractNum w:abstractNumId="9" w15:restartNumberingAfterBreak="0">
     <w:nsid w:val="222803FA"/>
     <w:multiLevelType w:val="hybridMultilevel"/>
     <w:tmpl w:val="A33EFFD4"/>
@@ -5764,7 +6757,97 @@
       </w:pPr>
     </w:lvl>
   </w:abstractNum>
-  <w:abstractNum w:abstractNumId="7" w15:restartNumberingAfterBreak="0">
+  <w:abstractNum w:abstractNumId="10" w15:restartNumberingAfterBreak="0">
+    <w:nsid w:val="22F24793"/>
+    <w:multiLevelType w:val="hybridMultilevel"/>
+    <w:tmpl w:val="4D0E9A76"/>
+    <w:lvl w:ilvl="0" w:tplc="F3DAA35A">
+      <w:start w:val="1"/>
+      <w:numFmt w:val="decimal"/>
+      <w:suff w:val="space"/>
+      <w:lvlText w:val="%1."/>
+      <w:lvlJc w:val="left"/>
+      <w:pPr>
+        <w:ind w:left="0" w:firstLine="0"/>
+      </w:pPr>
+      <w:rPr>
+        <w:rFonts w:hint="default"/>
+      </w:rPr>
+    </w:lvl>
+    <w:lvl w:ilvl="1" w:tplc="04090019" w:tentative="1">
+      <w:start w:val="1"/>
+      <w:numFmt w:val="lowerLetter"/>
+      <w:lvlText w:val="%2."/>
+      <w:lvlJc w:val="left"/>
+      <w:pPr>
+        <w:ind w:left="1440" w:hanging="360"/>
+      </w:pPr>
+    </w:lvl>
+    <w:lvl w:ilvl="2" w:tplc="0409001B" w:tentative="1">
+      <w:start w:val="1"/>
+      <w:numFmt w:val="lowerRoman"/>
+      <w:lvlText w:val="%3."/>
+      <w:lvlJc w:val="right"/>
+      <w:pPr>
+        <w:ind w:left="2160" w:hanging="180"/>
+      </w:pPr>
+    </w:lvl>
+    <w:lvl w:ilvl="3" w:tplc="0409000F" w:tentative="1">
+      <w:start w:val="1"/>
+      <w:numFmt w:val="decimal"/>
+      <w:lvlText w:val="%4."/>
+      <w:lvlJc w:val="left"/>
+      <w:pPr>
+        <w:ind w:left="2880" w:hanging="360"/>
+      </w:pPr>
+    </w:lvl>
+    <w:lvl w:ilvl="4" w:tplc="04090019" w:tentative="1">
+      <w:start w:val="1"/>
+      <w:numFmt w:val="lowerLetter"/>
+      <w:lvlText w:val="%5."/>
+      <w:lvlJc w:val="left"/>
+      <w:pPr>
+        <w:ind w:left="3600" w:hanging="360"/>
+      </w:pPr>
+    </w:lvl>
+    <w:lvl w:ilvl="5" w:tplc="0409001B" w:tentative="1">
+      <w:start w:val="1"/>
+      <w:numFmt w:val="lowerRoman"/>
+      <w:lvlText w:val="%6."/>
+      <w:lvlJc w:val="right"/>
+      <w:pPr>
+        <w:ind w:left="4320" w:hanging="180"/>
+      </w:pPr>
+    </w:lvl>
+    <w:lvl w:ilvl="6" w:tplc="0409000F" w:tentative="1">
+      <w:start w:val="1"/>
+      <w:numFmt w:val="decimal"/>
+      <w:lvlText w:val="%7."/>
+      <w:lvlJc w:val="left"/>
+      <w:pPr>
+        <w:ind w:left="5040" w:hanging="360"/>
+      </w:pPr>
+    </w:lvl>
+    <w:lvl w:ilvl="7" w:tplc="04090019" w:tentative="1">
+      <w:start w:val="1"/>
+      <w:numFmt w:val="lowerLetter"/>
+      <w:lvlText w:val="%8."/>
+      <w:lvlJc w:val="left"/>
+      <w:pPr>
+        <w:ind w:left="5760" w:hanging="360"/>
+      </w:pPr>
+    </w:lvl>
+    <w:lvl w:ilvl="8" w:tplc="0409001B" w:tentative="1">
+      <w:start w:val="1"/>
+      <w:numFmt w:val="lowerRoman"/>
+      <w:lvlText w:val="%9."/>
+      <w:lvlJc w:val="right"/>
+      <w:pPr>
+        <w:ind w:left="6480" w:hanging="180"/>
+      </w:pPr>
+    </w:lvl>
+  </w:abstractNum>
+  <w:abstractNum w:abstractNumId="11" w15:restartNumberingAfterBreak="0">
     <w:nsid w:val="23A23534"/>
     <w:multiLevelType w:val="hybridMultilevel"/>
     <w:tmpl w:val="A830BD30"/>
@@ -5854,7 +6937,7 @@
       </w:pPr>
     </w:lvl>
   </w:abstractNum>
-  <w:abstractNum w:abstractNumId="8" w15:restartNumberingAfterBreak="0">
+  <w:abstractNum w:abstractNumId="12" w15:restartNumberingAfterBreak="0">
     <w:nsid w:val="245B5F67"/>
     <w:multiLevelType w:val="hybridMultilevel"/>
     <w:tmpl w:val="A830BD30"/>
@@ -5944,7 +7027,7 @@
       </w:pPr>
     </w:lvl>
   </w:abstractNum>
-  <w:abstractNum w:abstractNumId="9" w15:restartNumberingAfterBreak="0">
+  <w:abstractNum w:abstractNumId="13" w15:restartNumberingAfterBreak="0">
     <w:nsid w:val="26EF4F2E"/>
     <w:multiLevelType w:val="hybridMultilevel"/>
     <w:tmpl w:val="B7CA2E8E"/>
@@ -6034,7 +7117,7 @@
       </w:pPr>
     </w:lvl>
   </w:abstractNum>
-  <w:abstractNum w:abstractNumId="10" w15:restartNumberingAfterBreak="0">
+  <w:abstractNum w:abstractNumId="14" w15:restartNumberingAfterBreak="0">
     <w:nsid w:val="2A9E1971"/>
     <w:multiLevelType w:val="hybridMultilevel"/>
     <w:tmpl w:val="1BECAB6C"/>
@@ -6124,7 +7207,7 @@
       </w:pPr>
     </w:lvl>
   </w:abstractNum>
-  <w:abstractNum w:abstractNumId="11" w15:restartNumberingAfterBreak="0">
+  <w:abstractNum w:abstractNumId="15" w15:restartNumberingAfterBreak="0">
     <w:nsid w:val="2CE042FC"/>
     <w:multiLevelType w:val="hybridMultilevel"/>
     <w:tmpl w:val="674A1886"/>
@@ -6214,7 +7297,97 @@
       </w:pPr>
     </w:lvl>
   </w:abstractNum>
-  <w:abstractNum w:abstractNumId="12" w15:restartNumberingAfterBreak="0">
+  <w:abstractNum w:abstractNumId="16" w15:restartNumberingAfterBreak="0">
+    <w:nsid w:val="2FC43156"/>
+    <w:multiLevelType w:val="hybridMultilevel"/>
+    <w:tmpl w:val="EC4831BE"/>
+    <w:lvl w:ilvl="0" w:tplc="F3DAA35A">
+      <w:start w:val="1"/>
+      <w:numFmt w:val="decimal"/>
+      <w:suff w:val="space"/>
+      <w:lvlText w:val="%1."/>
+      <w:lvlJc w:val="left"/>
+      <w:pPr>
+        <w:ind w:left="0" w:firstLine="0"/>
+      </w:pPr>
+      <w:rPr>
+        <w:rFonts w:hint="default"/>
+      </w:rPr>
+    </w:lvl>
+    <w:lvl w:ilvl="1" w:tplc="04090019" w:tentative="1">
+      <w:start w:val="1"/>
+      <w:numFmt w:val="lowerLetter"/>
+      <w:lvlText w:val="%2."/>
+      <w:lvlJc w:val="left"/>
+      <w:pPr>
+        <w:ind w:left="1440" w:hanging="360"/>
+      </w:pPr>
+    </w:lvl>
+    <w:lvl w:ilvl="2" w:tplc="0409001B" w:tentative="1">
+      <w:start w:val="1"/>
+      <w:numFmt w:val="lowerRoman"/>
+      <w:lvlText w:val="%3."/>
+      <w:lvlJc w:val="right"/>
+      <w:pPr>
+        <w:ind w:left="2160" w:hanging="180"/>
+      </w:pPr>
+    </w:lvl>
+    <w:lvl w:ilvl="3" w:tplc="0409000F" w:tentative="1">
+      <w:start w:val="1"/>
+      <w:numFmt w:val="decimal"/>
+      <w:lvlText w:val="%4."/>
+      <w:lvlJc w:val="left"/>
+      <w:pPr>
+        <w:ind w:left="2880" w:hanging="360"/>
+      </w:pPr>
+    </w:lvl>
+    <w:lvl w:ilvl="4" w:tplc="04090019" w:tentative="1">
+      <w:start w:val="1"/>
+      <w:numFmt w:val="lowerLetter"/>
+      <w:lvlText w:val="%5."/>
+      <w:lvlJc w:val="left"/>
+      <w:pPr>
+        <w:ind w:left="3600" w:hanging="360"/>
+      </w:pPr>
+    </w:lvl>
+    <w:lvl w:ilvl="5" w:tplc="0409001B" w:tentative="1">
+      <w:start w:val="1"/>
+      <w:numFmt w:val="lowerRoman"/>
+      <w:lvlText w:val="%6."/>
+      <w:lvlJc w:val="right"/>
+      <w:pPr>
+        <w:ind w:left="4320" w:hanging="180"/>
+      </w:pPr>
+    </w:lvl>
+    <w:lvl w:ilvl="6" w:tplc="0409000F" w:tentative="1">
+      <w:start w:val="1"/>
+      <w:numFmt w:val="decimal"/>
+      <w:lvlText w:val="%7."/>
+      <w:lvlJc w:val="left"/>
+      <w:pPr>
+        <w:ind w:left="5040" w:hanging="360"/>
+      </w:pPr>
+    </w:lvl>
+    <w:lvl w:ilvl="7" w:tplc="04090019" w:tentative="1">
+      <w:start w:val="1"/>
+      <w:numFmt w:val="lowerLetter"/>
+      <w:lvlText w:val="%8."/>
+      <w:lvlJc w:val="left"/>
+      <w:pPr>
+        <w:ind w:left="5760" w:hanging="360"/>
+      </w:pPr>
+    </w:lvl>
+    <w:lvl w:ilvl="8" w:tplc="0409001B" w:tentative="1">
+      <w:start w:val="1"/>
+      <w:numFmt w:val="lowerRoman"/>
+      <w:lvlText w:val="%9."/>
+      <w:lvlJc w:val="right"/>
+      <w:pPr>
+        <w:ind w:left="6480" w:hanging="180"/>
+      </w:pPr>
+    </w:lvl>
+  </w:abstractNum>
+  <w:abstractNum w:abstractNumId="17" w15:restartNumberingAfterBreak="0">
     <w:nsid w:val="319A1B3A"/>
     <w:multiLevelType w:val="hybridMultilevel"/>
     <w:tmpl w:val="19983D50"/>
@@ -6304,7 +7477,7 @@
       </w:pPr>
     </w:lvl>
   </w:abstractNum>
-  <w:abstractNum w:abstractNumId="13" w15:restartNumberingAfterBreak="0">
+  <w:abstractNum w:abstractNumId="18" w15:restartNumberingAfterBreak="0">
     <w:nsid w:val="33190128"/>
     <w:multiLevelType w:val="hybridMultilevel"/>
     <w:tmpl w:val="F330332A"/>
@@ -6393,7 +7566,7 @@
       </w:pPr>
     </w:lvl>
   </w:abstractNum>
-  <w:abstractNum w:abstractNumId="14" w15:restartNumberingAfterBreak="0">
+  <w:abstractNum w:abstractNumId="19" w15:restartNumberingAfterBreak="0">
     <w:nsid w:val="377B2702"/>
     <w:multiLevelType w:val="hybridMultilevel"/>
     <w:tmpl w:val="F49E0188"/>
@@ -6483,7 +7656,7 @@
       </w:pPr>
     </w:lvl>
   </w:abstractNum>
-  <w:abstractNum w:abstractNumId="15" w15:restartNumberingAfterBreak="0">
+  <w:abstractNum w:abstractNumId="20" w15:restartNumberingAfterBreak="0">
     <w:nsid w:val="3A0A5F06"/>
     <w:multiLevelType w:val="hybridMultilevel"/>
     <w:tmpl w:val="1BECAB6C"/>
@@ -6573,7 +7746,7 @@
       </w:pPr>
     </w:lvl>
   </w:abstractNum>
-  <w:abstractNum w:abstractNumId="16" w15:restartNumberingAfterBreak="0">
+  <w:abstractNum w:abstractNumId="21" w15:restartNumberingAfterBreak="0">
     <w:nsid w:val="3BCC46C9"/>
     <w:multiLevelType w:val="hybridMultilevel"/>
     <w:tmpl w:val="99E0A100"/>
@@ -6663,7 +7836,7 @@
       </w:pPr>
     </w:lvl>
   </w:abstractNum>
-  <w:abstractNum w:abstractNumId="17" w15:restartNumberingAfterBreak="0">
+  <w:abstractNum w:abstractNumId="22" w15:restartNumberingAfterBreak="0">
     <w:nsid w:val="3DCD21B9"/>
     <w:multiLevelType w:val="hybridMultilevel"/>
     <w:tmpl w:val="4C90BF64"/>
@@ -6753,7 +7926,7 @@
       </w:pPr>
     </w:lvl>
   </w:abstractNum>
-  <w:abstractNum w:abstractNumId="18" w15:restartNumberingAfterBreak="0">
+  <w:abstractNum w:abstractNumId="23" w15:restartNumberingAfterBreak="0">
     <w:nsid w:val="420A338D"/>
     <w:multiLevelType w:val="hybridMultilevel"/>
     <w:tmpl w:val="6446484A"/>
@@ -6843,7 +8016,97 @@
       </w:pPr>
     </w:lvl>
   </w:abstractNum>
-  <w:abstractNum w:abstractNumId="19" w15:restartNumberingAfterBreak="0">
+  <w:abstractNum w:abstractNumId="24" w15:restartNumberingAfterBreak="0">
+    <w:nsid w:val="45B61772"/>
+    <w:multiLevelType w:val="hybridMultilevel"/>
+    <w:tmpl w:val="9852F1B0"/>
+    <w:lvl w:ilvl="0" w:tplc="F3DAA35A">
+      <w:start w:val="1"/>
+      <w:numFmt w:val="decimal"/>
+      <w:suff w:val="space"/>
+      <w:lvlText w:val="%1."/>
+      <w:lvlJc w:val="left"/>
+      <w:pPr>
+        <w:ind w:left="0" w:firstLine="0"/>
+      </w:pPr>
+      <w:rPr>
+        <w:rFonts w:hint="default"/>
+      </w:rPr>
+    </w:lvl>
+    <w:lvl w:ilvl="1" w:tplc="04090019" w:tentative="1">
+      <w:start w:val="1"/>
+      <w:numFmt w:val="lowerLetter"/>
+      <w:lvlText w:val="%2."/>
+      <w:lvlJc w:val="left"/>
+      <w:pPr>
+        <w:ind w:left="1440" w:hanging="360"/>
+      </w:pPr>
+    </w:lvl>
+    <w:lvl w:ilvl="2" w:tplc="0409001B" w:tentative="1">
+      <w:start w:val="1"/>
+      <w:numFmt w:val="lowerRoman"/>
+      <w:lvlText w:val="%3."/>
+      <w:lvlJc w:val="right"/>
+      <w:pPr>
+        <w:ind w:left="2160" w:hanging="180"/>
+      </w:pPr>
+    </w:lvl>
+    <w:lvl w:ilvl="3" w:tplc="0409000F" w:tentative="1">
+      <w:start w:val="1"/>
+      <w:numFmt w:val="decimal"/>
+      <w:lvlText w:val="%4."/>
+      <w:lvlJc w:val="left"/>
+      <w:pPr>
+        <w:ind w:left="2880" w:hanging="360"/>
+      </w:pPr>
+    </w:lvl>
+    <w:lvl w:ilvl="4" w:tplc="04090019" w:tentative="1">
+      <w:start w:val="1"/>
+      <w:numFmt w:val="lowerLetter"/>
+      <w:lvlText w:val="%5."/>
+      <w:lvlJc w:val="left"/>
+      <w:pPr>
+        <w:ind w:left="3600" w:hanging="360"/>
+      </w:pPr>
+    </w:lvl>
+    <w:lvl w:ilvl="5" w:tplc="0409001B" w:tentative="1">
+      <w:start w:val="1"/>
+      <w:numFmt w:val="lowerRoman"/>
+      <w:lvlText w:val="%6."/>
+      <w:lvlJc w:val="right"/>
+      <w:pPr>
+        <w:ind w:left="4320" w:hanging="180"/>
+      </w:pPr>
+    </w:lvl>
+    <w:lvl w:ilvl="6" w:tplc="0409000F" w:tentative="1">
+      <w:start w:val="1"/>
+      <w:numFmt w:val="decimal"/>
+      <w:lvlText w:val="%7."/>
+      <w:lvlJc w:val="left"/>
+      <w:pPr>
+        <w:ind w:left="5040" w:hanging="360"/>
+      </w:pPr>
+    </w:lvl>
+    <w:lvl w:ilvl="7" w:tplc="04090019" w:tentative="1">
+      <w:start w:val="1"/>
+      <w:numFmt w:val="lowerLetter"/>
+      <w:lvlText w:val="%8."/>
+      <w:lvlJc w:val="left"/>
+      <w:pPr>
+        <w:ind w:left="5760" w:hanging="360"/>
+      </w:pPr>
+    </w:lvl>
+    <w:lvl w:ilvl="8" w:tplc="0409001B" w:tentative="1">
+      <w:start w:val="1"/>
+      <w:numFmt w:val="lowerRoman"/>
+      <w:lvlText w:val="%9."/>
+      <w:lvlJc w:val="right"/>
+      <w:pPr>
+        <w:ind w:left="6480" w:hanging="180"/>
+      </w:pPr>
+    </w:lvl>
+  </w:abstractNum>
+  <w:abstractNum w:abstractNumId="25" w15:restartNumberingAfterBreak="0">
     <w:nsid w:val="45E10373"/>
     <w:multiLevelType w:val="hybridMultilevel"/>
     <w:tmpl w:val="12C2FA16"/>
@@ -6933,7 +8196,7 @@
       </w:pPr>
     </w:lvl>
   </w:abstractNum>
-  <w:abstractNum w:abstractNumId="20" w15:restartNumberingAfterBreak="0">
+  <w:abstractNum w:abstractNumId="26" w15:restartNumberingAfterBreak="0">
     <w:nsid w:val="4B402905"/>
     <w:multiLevelType w:val="hybridMultilevel"/>
     <w:tmpl w:val="D5F83CFC"/>
@@ -7023,7 +8286,7 @@
       </w:pPr>
     </w:lvl>
   </w:abstractNum>
-  <w:abstractNum w:abstractNumId="21" w15:restartNumberingAfterBreak="0">
+  <w:abstractNum w:abstractNumId="27" w15:restartNumberingAfterBreak="0">
     <w:nsid w:val="4BB808D1"/>
     <w:multiLevelType w:val="hybridMultilevel"/>
     <w:tmpl w:val="4C90BF64"/>
@@ -7113,7 +8376,7 @@
       </w:pPr>
     </w:lvl>
   </w:abstractNum>
-  <w:abstractNum w:abstractNumId="22" w15:restartNumberingAfterBreak="0">
+  <w:abstractNum w:abstractNumId="28" w15:restartNumberingAfterBreak="0">
     <w:nsid w:val="50A22A47"/>
     <w:multiLevelType w:val="hybridMultilevel"/>
     <w:tmpl w:val="53E26E9E"/>
@@ -7203,7 +8466,187 @@
       </w:pPr>
     </w:lvl>
   </w:abstractNum>
-  <w:abstractNum w:abstractNumId="23" w15:restartNumberingAfterBreak="0">
+  <w:abstractNum w:abstractNumId="29" w15:restartNumberingAfterBreak="0">
+    <w:nsid w:val="524C7EEF"/>
+    <w:multiLevelType w:val="hybridMultilevel"/>
+    <w:tmpl w:val="F7DA155C"/>
+    <w:lvl w:ilvl="0" w:tplc="F3DAA35A">
+      <w:start w:val="1"/>
+      <w:numFmt w:val="decimal"/>
+      <w:suff w:val="space"/>
+      <w:lvlText w:val="%1."/>
+      <w:lvlJc w:val="left"/>
+      <w:pPr>
+        <w:ind w:left="0" w:firstLine="0"/>
+      </w:pPr>
+      <w:rPr>
+        <w:rFonts w:hint="default"/>
+      </w:rPr>
+    </w:lvl>
+    <w:lvl w:ilvl="1" w:tplc="04090019" w:tentative="1">
+      <w:start w:val="1"/>
+      <w:numFmt w:val="lowerLetter"/>
+      <w:lvlText w:val="%2."/>
+      <w:lvlJc w:val="left"/>
+      <w:pPr>
+        <w:ind w:left="1440" w:hanging="360"/>
+      </w:pPr>
+    </w:lvl>
+    <w:lvl w:ilvl="2" w:tplc="0409001B" w:tentative="1">
+      <w:start w:val="1"/>
+      <w:numFmt w:val="lowerRoman"/>
+      <w:lvlText w:val="%3."/>
+      <w:lvlJc w:val="right"/>
+      <w:pPr>
+        <w:ind w:left="2160" w:hanging="180"/>
+      </w:pPr>
+    </w:lvl>
+    <w:lvl w:ilvl="3" w:tplc="0409000F" w:tentative="1">
+      <w:start w:val="1"/>
+      <w:numFmt w:val="decimal"/>
+      <w:lvlText w:val="%4."/>
+      <w:lvlJc w:val="left"/>
+      <w:pPr>
+        <w:ind w:left="2880" w:hanging="360"/>
+      </w:pPr>
+    </w:lvl>
+    <w:lvl w:ilvl="4" w:tplc="04090019" w:tentative="1">
+      <w:start w:val="1"/>
+      <w:numFmt w:val="lowerLetter"/>
+      <w:lvlText w:val="%5."/>
+      <w:lvlJc w:val="left"/>
+      <w:pPr>
+        <w:ind w:left="3600" w:hanging="360"/>
+      </w:pPr>
+    </w:lvl>
+    <w:lvl w:ilvl="5" w:tplc="0409001B" w:tentative="1">
+      <w:start w:val="1"/>
+      <w:numFmt w:val="lowerRoman"/>
+      <w:lvlText w:val="%6."/>
+      <w:lvlJc w:val="right"/>
+      <w:pPr>
+        <w:ind w:left="4320" w:hanging="180"/>
+      </w:pPr>
+    </w:lvl>
+    <w:lvl w:ilvl="6" w:tplc="0409000F" w:tentative="1">
+      <w:start w:val="1"/>
+      <w:numFmt w:val="decimal"/>
+      <w:lvlText w:val="%7."/>
+      <w:lvlJc w:val="left"/>
+      <w:pPr>
+        <w:ind w:left="5040" w:hanging="360"/>
+      </w:pPr>
+    </w:lvl>
+    <w:lvl w:ilvl="7" w:tplc="04090019" w:tentative="1">
+      <w:start w:val="1"/>
+      <w:numFmt w:val="lowerLetter"/>
+      <w:lvlText w:val="%8."/>
+      <w:lvlJc w:val="left"/>
+      <w:pPr>
+        <w:ind w:left="5760" w:hanging="360"/>
+      </w:pPr>
+    </w:lvl>
+    <w:lvl w:ilvl="8" w:tplc="0409001B" w:tentative="1">
+      <w:start w:val="1"/>
+      <w:numFmt w:val="lowerRoman"/>
+      <w:lvlText w:val="%9."/>
+      <w:lvlJc w:val="right"/>
+      <w:pPr>
+        <w:ind w:left="6480" w:hanging="180"/>
+      </w:pPr>
+    </w:lvl>
+  </w:abstractNum>
+  <w:abstractNum w:abstractNumId="30" w15:restartNumberingAfterBreak="0">
+    <w:nsid w:val="58A33A2D"/>
+    <w:multiLevelType w:val="hybridMultilevel"/>
+    <w:tmpl w:val="AC82746A"/>
+    <w:lvl w:ilvl="0" w:tplc="F3DAA35A">
+      <w:start w:val="1"/>
+      <w:numFmt w:val="decimal"/>
+      <w:suff w:val="space"/>
+      <w:lvlText w:val="%1."/>
+      <w:lvlJc w:val="left"/>
+      <w:pPr>
+        <w:ind w:left="0" w:firstLine="0"/>
+      </w:pPr>
+      <w:rPr>
+        <w:rFonts w:hint="default"/>
+      </w:rPr>
+    </w:lvl>
+    <w:lvl w:ilvl="1" w:tplc="04090019" w:tentative="1">
+      <w:start w:val="1"/>
+      <w:numFmt w:val="lowerLetter"/>
+      <w:lvlText w:val="%2."/>
+      <w:lvlJc w:val="left"/>
+      <w:pPr>
+        <w:ind w:left="1440" w:hanging="360"/>
+      </w:pPr>
+    </w:lvl>
+    <w:lvl w:ilvl="2" w:tplc="0409001B" w:tentative="1">
+      <w:start w:val="1"/>
+      <w:numFmt w:val="lowerRoman"/>
+      <w:lvlText w:val="%3."/>
+      <w:lvlJc w:val="right"/>
+      <w:pPr>
+        <w:ind w:left="2160" w:hanging="180"/>
+      </w:pPr>
+    </w:lvl>
+    <w:lvl w:ilvl="3" w:tplc="0409000F" w:tentative="1">
+      <w:start w:val="1"/>
+      <w:numFmt w:val="decimal"/>
+      <w:lvlText w:val="%4."/>
+      <w:lvlJc w:val="left"/>
+      <w:pPr>
+        <w:ind w:left="2880" w:hanging="360"/>
+      </w:pPr>
+    </w:lvl>
+    <w:lvl w:ilvl="4" w:tplc="04090019" w:tentative="1">
+      <w:start w:val="1"/>
+      <w:numFmt w:val="lowerLetter"/>
+      <w:lvlText w:val="%5."/>
+      <w:lvlJc w:val="left"/>
+      <w:pPr>
+        <w:ind w:left="3600" w:hanging="360"/>
+      </w:pPr>
+    </w:lvl>
+    <w:lvl w:ilvl="5" w:tplc="0409001B" w:tentative="1">
+      <w:start w:val="1"/>
+      <w:numFmt w:val="lowerRoman"/>
+      <w:lvlText w:val="%6."/>
+      <w:lvlJc w:val="right"/>
+      <w:pPr>
+        <w:ind w:left="4320" w:hanging="180"/>
+      </w:pPr>
+    </w:lvl>
+    <w:lvl w:ilvl="6" w:tplc="0409000F" w:tentative="1">
+      <w:start w:val="1"/>
+      <w:numFmt w:val="decimal"/>
+      <w:lvlText w:val="%7."/>
+      <w:lvlJc w:val="left"/>
+      <w:pPr>
+        <w:ind w:left="5040" w:hanging="360"/>
+      </w:pPr>
+    </w:lvl>
+    <w:lvl w:ilvl="7" w:tplc="04090019" w:tentative="1">
+      <w:start w:val="1"/>
+      <w:numFmt w:val="lowerLetter"/>
+      <w:lvlText w:val="%8."/>
+      <w:lvlJc w:val="left"/>
+      <w:pPr>
+        <w:ind w:left="5760" w:hanging="360"/>
+      </w:pPr>
+    </w:lvl>
+    <w:lvl w:ilvl="8" w:tplc="0409001B" w:tentative="1">
+      <w:start w:val="1"/>
+      <w:numFmt w:val="lowerRoman"/>
+      <w:lvlText w:val="%9."/>
+      <w:lvlJc w:val="right"/>
+      <w:pPr>
+        <w:ind w:left="6480" w:hanging="180"/>
+      </w:pPr>
+    </w:lvl>
+  </w:abstractNum>
+  <w:abstractNum w:abstractNumId="31" w15:restartNumberingAfterBreak="0">
     <w:nsid w:val="596B1655"/>
     <w:multiLevelType w:val="hybridMultilevel"/>
     <w:tmpl w:val="3126FC7E"/>
@@ -7293,7 +8736,97 @@
       </w:pPr>
     </w:lvl>
   </w:abstractNum>
-  <w:abstractNum w:abstractNumId="24" w15:restartNumberingAfterBreak="0">
+  <w:abstractNum w:abstractNumId="32" w15:restartNumberingAfterBreak="0">
+    <w:nsid w:val="59A3065E"/>
+    <w:multiLevelType w:val="hybridMultilevel"/>
+    <w:tmpl w:val="9852F1B0"/>
+    <w:lvl w:ilvl="0" w:tplc="F3DAA35A">
+      <w:start w:val="1"/>
+      <w:numFmt w:val="decimal"/>
+      <w:suff w:val="space"/>
+      <w:lvlText w:val="%1."/>
+      <w:lvlJc w:val="left"/>
+      <w:pPr>
+        <w:ind w:left="0" w:firstLine="0"/>
+      </w:pPr>
+      <w:rPr>
+        <w:rFonts w:hint="default"/>
+      </w:rPr>
+    </w:lvl>
+    <w:lvl w:ilvl="1" w:tplc="04090019" w:tentative="1">
+      <w:start w:val="1"/>
+      <w:numFmt w:val="lowerLetter"/>
+      <w:lvlText w:val="%2."/>
+      <w:lvlJc w:val="left"/>
+      <w:pPr>
+        <w:ind w:left="1440" w:hanging="360"/>
+      </w:pPr>
+    </w:lvl>
+    <w:lvl w:ilvl="2" w:tplc="0409001B" w:tentative="1">
+      <w:start w:val="1"/>
+      <w:numFmt w:val="lowerRoman"/>
+      <w:lvlText w:val="%3."/>
+      <w:lvlJc w:val="right"/>
+      <w:pPr>
+        <w:ind w:left="2160" w:hanging="180"/>
+      </w:pPr>
+    </w:lvl>
+    <w:lvl w:ilvl="3" w:tplc="0409000F" w:tentative="1">
+      <w:start w:val="1"/>
+      <w:numFmt w:val="decimal"/>
+      <w:lvlText w:val="%4."/>
+      <w:lvlJc w:val="left"/>
+      <w:pPr>
+        <w:ind w:left="2880" w:hanging="360"/>
+      </w:pPr>
+    </w:lvl>
+    <w:lvl w:ilvl="4" w:tplc="04090019" w:tentative="1">
+      <w:start w:val="1"/>
+      <w:numFmt w:val="lowerLetter"/>
+      <w:lvlText w:val="%5."/>
+      <w:lvlJc w:val="left"/>
+      <w:pPr>
+        <w:ind w:left="3600" w:hanging="360"/>
+      </w:pPr>
+    </w:lvl>
+    <w:lvl w:ilvl="5" w:tplc="0409001B" w:tentative="1">
+      <w:start w:val="1"/>
+      <w:numFmt w:val="lowerRoman"/>
+      <w:lvlText w:val="%6."/>
+      <w:lvlJc w:val="right"/>
+      <w:pPr>
+        <w:ind w:left="4320" w:hanging="180"/>
+      </w:pPr>
+    </w:lvl>
+    <w:lvl w:ilvl="6" w:tplc="0409000F" w:tentative="1">
+      <w:start w:val="1"/>
+      <w:numFmt w:val="decimal"/>
+      <w:lvlText w:val="%7."/>
+      <w:lvlJc w:val="left"/>
+      <w:pPr>
+        <w:ind w:left="5040" w:hanging="360"/>
+      </w:pPr>
+    </w:lvl>
+    <w:lvl w:ilvl="7" w:tplc="04090019" w:tentative="1">
+      <w:start w:val="1"/>
+      <w:numFmt w:val="lowerLetter"/>
+      <w:lvlText w:val="%8."/>
+      <w:lvlJc w:val="left"/>
+      <w:pPr>
+        <w:ind w:left="5760" w:hanging="360"/>
+      </w:pPr>
+    </w:lvl>
+    <w:lvl w:ilvl="8" w:tplc="0409001B" w:tentative="1">
+      <w:start w:val="1"/>
+      <w:numFmt w:val="lowerRoman"/>
+      <w:lvlText w:val="%9."/>
+      <w:lvlJc w:val="right"/>
+      <w:pPr>
+        <w:ind w:left="6480" w:hanging="180"/>
+      </w:pPr>
+    </w:lvl>
+  </w:abstractNum>
+  <w:abstractNum w:abstractNumId="33" w15:restartNumberingAfterBreak="0">
     <w:nsid w:val="5B896F6E"/>
     <w:multiLevelType w:val="hybridMultilevel"/>
     <w:tmpl w:val="B434D7FC"/>
@@ -7383,7 +8916,7 @@
       </w:pPr>
     </w:lvl>
   </w:abstractNum>
-  <w:abstractNum w:abstractNumId="25" w15:restartNumberingAfterBreak="0">
+  <w:abstractNum w:abstractNumId="34" w15:restartNumberingAfterBreak="0">
     <w:nsid w:val="62DB44A5"/>
     <w:multiLevelType w:val="hybridMultilevel"/>
     <w:tmpl w:val="ED624B1C"/>
@@ -7473,7 +9006,7 @@
       </w:pPr>
     </w:lvl>
   </w:abstractNum>
-  <w:abstractNum w:abstractNumId="26" w15:restartNumberingAfterBreak="0">
+  <w:abstractNum w:abstractNumId="35" w15:restartNumberingAfterBreak="0">
     <w:nsid w:val="66FF1952"/>
     <w:multiLevelType w:val="hybridMultilevel"/>
     <w:tmpl w:val="67907414"/>
@@ -7563,7 +9096,7 @@
       </w:pPr>
     </w:lvl>
   </w:abstractNum>
-  <w:abstractNum w:abstractNumId="27" w15:restartNumberingAfterBreak="0">
+  <w:abstractNum w:abstractNumId="36" w15:restartNumberingAfterBreak="0">
     <w:nsid w:val="67CA7ED4"/>
     <w:multiLevelType w:val="hybridMultilevel"/>
     <w:tmpl w:val="12326894"/>
@@ -7653,7 +9186,187 @@
       </w:pPr>
     </w:lvl>
   </w:abstractNum>
-  <w:abstractNum w:abstractNumId="28" w15:restartNumberingAfterBreak="0">
+  <w:abstractNum w:abstractNumId="37" w15:restartNumberingAfterBreak="0">
+    <w:nsid w:val="68391698"/>
+    <w:multiLevelType w:val="hybridMultilevel"/>
+    <w:tmpl w:val="94FAB2B4"/>
+    <w:lvl w:ilvl="0" w:tplc="F3DAA35A">
+      <w:start w:val="1"/>
+      <w:numFmt w:val="decimal"/>
+      <w:suff w:val="space"/>
+      <w:lvlText w:val="%1."/>
+      <w:lvlJc w:val="left"/>
+      <w:pPr>
+        <w:ind w:left="0" w:firstLine="0"/>
+      </w:pPr>
+      <w:rPr>
+        <w:rFonts w:hint="default"/>
+      </w:rPr>
+    </w:lvl>
+    <w:lvl w:ilvl="1" w:tplc="04090019" w:tentative="1">
+      <w:start w:val="1"/>
+      <w:numFmt w:val="lowerLetter"/>
+      <w:lvlText w:val="%2."/>
+      <w:lvlJc w:val="left"/>
+      <w:pPr>
+        <w:ind w:left="1440" w:hanging="360"/>
+      </w:pPr>
+    </w:lvl>
+    <w:lvl w:ilvl="2" w:tplc="0409001B" w:tentative="1">
+      <w:start w:val="1"/>
+      <w:numFmt w:val="lowerRoman"/>
+      <w:lvlText w:val="%3."/>
+      <w:lvlJc w:val="right"/>
+      <w:pPr>
+        <w:ind w:left="2160" w:hanging="180"/>
+      </w:pPr>
+    </w:lvl>
+    <w:lvl w:ilvl="3" w:tplc="0409000F" w:tentative="1">
+      <w:start w:val="1"/>
+      <w:numFmt w:val="decimal"/>
+      <w:lvlText w:val="%4."/>
+      <w:lvlJc w:val="left"/>
+      <w:pPr>
+        <w:ind w:left="2880" w:hanging="360"/>
+      </w:pPr>
+    </w:lvl>
+    <w:lvl w:ilvl="4" w:tplc="04090019" w:tentative="1">
+      <w:start w:val="1"/>
+      <w:numFmt w:val="lowerLetter"/>
+      <w:lvlText w:val="%5."/>
+      <w:lvlJc w:val="left"/>
+      <w:pPr>
+        <w:ind w:left="3600" w:hanging="360"/>
+      </w:pPr>
+    </w:lvl>
+    <w:lvl w:ilvl="5" w:tplc="0409001B" w:tentative="1">
+      <w:start w:val="1"/>
+      <w:numFmt w:val="lowerRoman"/>
+      <w:lvlText w:val="%6."/>
+      <w:lvlJc w:val="right"/>
+      <w:pPr>
+        <w:ind w:left="4320" w:hanging="180"/>
+      </w:pPr>
+    </w:lvl>
+    <w:lvl w:ilvl="6" w:tplc="0409000F" w:tentative="1">
+      <w:start w:val="1"/>
+      <w:numFmt w:val="decimal"/>
+      <w:lvlText w:val="%7."/>
+      <w:lvlJc w:val="left"/>
+      <w:pPr>
+        <w:ind w:left="5040" w:hanging="360"/>
+      </w:pPr>
+    </w:lvl>
+    <w:lvl w:ilvl="7" w:tplc="04090019" w:tentative="1">
+      <w:start w:val="1"/>
+      <w:numFmt w:val="lowerLetter"/>
+      <w:lvlText w:val="%8."/>
+      <w:lvlJc w:val="left"/>
+      <w:pPr>
+        <w:ind w:left="5760" w:hanging="360"/>
+      </w:pPr>
+    </w:lvl>
+    <w:lvl w:ilvl="8" w:tplc="0409001B" w:tentative="1">
+      <w:start w:val="1"/>
+      <w:numFmt w:val="lowerRoman"/>
+      <w:lvlText w:val="%9."/>
+      <w:lvlJc w:val="right"/>
+      <w:pPr>
+        <w:ind w:left="6480" w:hanging="180"/>
+      </w:pPr>
+    </w:lvl>
+  </w:abstractNum>
+  <w:abstractNum w:abstractNumId="38" w15:restartNumberingAfterBreak="0">
+    <w:nsid w:val="689567FC"/>
+    <w:multiLevelType w:val="hybridMultilevel"/>
+    <w:tmpl w:val="0F34B4B8"/>
+    <w:lvl w:ilvl="0" w:tplc="F3DAA35A">
+      <w:start w:val="1"/>
+      <w:numFmt w:val="decimal"/>
+      <w:suff w:val="space"/>
+      <w:lvlText w:val="%1."/>
+      <w:lvlJc w:val="left"/>
+      <w:pPr>
+        <w:ind w:left="0" w:firstLine="0"/>
+      </w:pPr>
+      <w:rPr>
+        <w:rFonts w:hint="default"/>
+      </w:rPr>
+    </w:lvl>
+    <w:lvl w:ilvl="1" w:tplc="04090019" w:tentative="1">
+      <w:start w:val="1"/>
+      <w:numFmt w:val="lowerLetter"/>
+      <w:lvlText w:val="%2."/>
+      <w:lvlJc w:val="left"/>
+      <w:pPr>
+        <w:ind w:left="1440" w:hanging="360"/>
+      </w:pPr>
+    </w:lvl>
+    <w:lvl w:ilvl="2" w:tplc="0409001B" w:tentative="1">
+      <w:start w:val="1"/>
+      <w:numFmt w:val="lowerRoman"/>
+      <w:lvlText w:val="%3."/>
+      <w:lvlJc w:val="right"/>
+      <w:pPr>
+        <w:ind w:left="2160" w:hanging="180"/>
+      </w:pPr>
+    </w:lvl>
+    <w:lvl w:ilvl="3" w:tplc="0409000F" w:tentative="1">
+      <w:start w:val="1"/>
+      <w:numFmt w:val="decimal"/>
+      <w:lvlText w:val="%4."/>
+      <w:lvlJc w:val="left"/>
+      <w:pPr>
+        <w:ind w:left="2880" w:hanging="360"/>
+      </w:pPr>
+    </w:lvl>
+    <w:lvl w:ilvl="4" w:tplc="04090019" w:tentative="1">
+      <w:start w:val="1"/>
+      <w:numFmt w:val="lowerLetter"/>
+      <w:lvlText w:val="%5."/>
+      <w:lvlJc w:val="left"/>
+      <w:pPr>
+        <w:ind w:left="3600" w:hanging="360"/>
+      </w:pPr>
+    </w:lvl>
+    <w:lvl w:ilvl="5" w:tplc="0409001B" w:tentative="1">
+      <w:start w:val="1"/>
+      <w:numFmt w:val="lowerRoman"/>
+      <w:lvlText w:val="%6."/>
+      <w:lvlJc w:val="right"/>
+      <w:pPr>
+        <w:ind w:left="4320" w:hanging="180"/>
+      </w:pPr>
+    </w:lvl>
+    <w:lvl w:ilvl="6" w:tplc="0409000F" w:tentative="1">
+      <w:start w:val="1"/>
+      <w:numFmt w:val="decimal"/>
+      <w:lvlText w:val="%7."/>
+      <w:lvlJc w:val="left"/>
+      <w:pPr>
+        <w:ind w:left="5040" w:hanging="360"/>
+      </w:pPr>
+    </w:lvl>
+    <w:lvl w:ilvl="7" w:tplc="04090019" w:tentative="1">
+      <w:start w:val="1"/>
+      <w:numFmt w:val="lowerLetter"/>
+      <w:lvlText w:val="%8."/>
+      <w:lvlJc w:val="left"/>
+      <w:pPr>
+        <w:ind w:left="5760" w:hanging="360"/>
+      </w:pPr>
+    </w:lvl>
+    <w:lvl w:ilvl="8" w:tplc="0409001B" w:tentative="1">
+      <w:start w:val="1"/>
+      <w:numFmt w:val="lowerRoman"/>
+      <w:lvlText w:val="%9."/>
+      <w:lvlJc w:val="right"/>
+      <w:pPr>
+        <w:ind w:left="6480" w:hanging="180"/>
+      </w:pPr>
+    </w:lvl>
+  </w:abstractNum>
+  <w:abstractNum w:abstractNumId="39" w15:restartNumberingAfterBreak="0">
     <w:nsid w:val="6CFB184C"/>
     <w:multiLevelType w:val="hybridMultilevel"/>
     <w:tmpl w:val="F87651D0"/>
@@ -7743,7 +9456,7 @@
       </w:pPr>
     </w:lvl>
   </w:abstractNum>
-  <w:abstractNum w:abstractNumId="29" w15:restartNumberingAfterBreak="0">
+  <w:abstractNum w:abstractNumId="40" w15:restartNumberingAfterBreak="0">
     <w:nsid w:val="6E1C7A20"/>
     <w:multiLevelType w:val="hybridMultilevel"/>
     <w:tmpl w:val="10E2FAB6"/>
@@ -7833,7 +9546,97 @@
       </w:pPr>
     </w:lvl>
   </w:abstractNum>
-  <w:abstractNum w:abstractNumId="30" w15:restartNumberingAfterBreak="0">
+  <w:abstractNum w:abstractNumId="41" w15:restartNumberingAfterBreak="0">
+    <w:nsid w:val="76D11447"/>
+    <w:multiLevelType w:val="hybridMultilevel"/>
+    <w:tmpl w:val="1A908EF0"/>
+    <w:lvl w:ilvl="0" w:tplc="F3DAA35A">
+      <w:start w:val="1"/>
+      <w:numFmt w:val="decimal"/>
+      <w:suff w:val="space"/>
+      <w:lvlText w:val="%1."/>
+      <w:lvlJc w:val="left"/>
+      <w:pPr>
+        <w:ind w:left="0" w:firstLine="0"/>
+      </w:pPr>
+      <w:rPr>
+        <w:rFonts w:hint="default"/>
+      </w:rPr>
+    </w:lvl>
+    <w:lvl w:ilvl="1" w:tplc="04090019" w:tentative="1">
+      <w:start w:val="1"/>
+      <w:numFmt w:val="lowerLetter"/>
+      <w:lvlText w:val="%2."/>
+      <w:lvlJc w:val="left"/>
+      <w:pPr>
+        <w:ind w:left="1440" w:hanging="360"/>
+      </w:pPr>
+    </w:lvl>
+    <w:lvl w:ilvl="2" w:tplc="0409001B" w:tentative="1">
+      <w:start w:val="1"/>
+      <w:numFmt w:val="lowerRoman"/>
+      <w:lvlText w:val="%3."/>
+      <w:lvlJc w:val="right"/>
+      <w:pPr>
+        <w:ind w:left="2160" w:hanging="180"/>
+      </w:pPr>
+    </w:lvl>
+    <w:lvl w:ilvl="3" w:tplc="0409000F" w:tentative="1">
+      <w:start w:val="1"/>
+      <w:numFmt w:val="decimal"/>
+      <w:lvlText w:val="%4."/>
+      <w:lvlJc w:val="left"/>
+      <w:pPr>
+        <w:ind w:left="2880" w:hanging="360"/>
+      </w:pPr>
+    </w:lvl>
+    <w:lvl w:ilvl="4" w:tplc="04090019" w:tentative="1">
+      <w:start w:val="1"/>
+      <w:numFmt w:val="lowerLetter"/>
+      <w:lvlText w:val="%5."/>
+      <w:lvlJc w:val="left"/>
+      <w:pPr>
+        <w:ind w:left="3600" w:hanging="360"/>
+      </w:pPr>
+    </w:lvl>
+    <w:lvl w:ilvl="5" w:tplc="0409001B" w:tentative="1">
+      <w:start w:val="1"/>
+      <w:numFmt w:val="lowerRoman"/>
+      <w:lvlText w:val="%6."/>
+      <w:lvlJc w:val="right"/>
+      <w:pPr>
+        <w:ind w:left="4320" w:hanging="180"/>
+      </w:pPr>
+    </w:lvl>
+    <w:lvl w:ilvl="6" w:tplc="0409000F" w:tentative="1">
+      <w:start w:val="1"/>
+      <w:numFmt w:val="decimal"/>
+      <w:lvlText w:val="%7."/>
+      <w:lvlJc w:val="left"/>
+      <w:pPr>
+        <w:ind w:left="5040" w:hanging="360"/>
+      </w:pPr>
+    </w:lvl>
+    <w:lvl w:ilvl="7" w:tplc="04090019" w:tentative="1">
+      <w:start w:val="1"/>
+      <w:numFmt w:val="lowerLetter"/>
+      <w:lvlText w:val="%8."/>
+      <w:lvlJc w:val="left"/>
+      <w:pPr>
+        <w:ind w:left="5760" w:hanging="360"/>
+      </w:pPr>
+    </w:lvl>
+    <w:lvl w:ilvl="8" w:tplc="0409001B" w:tentative="1">
+      <w:start w:val="1"/>
+      <w:numFmt w:val="lowerRoman"/>
+      <w:lvlText w:val="%9."/>
+      <w:lvlJc w:val="right"/>
+      <w:pPr>
+        <w:ind w:left="6480" w:hanging="180"/>
+      </w:pPr>
+    </w:lvl>
+  </w:abstractNum>
+  <w:abstractNum w:abstractNumId="42" w15:restartNumberingAfterBreak="0">
     <w:nsid w:val="77C930ED"/>
     <w:multiLevelType w:val="hybridMultilevel"/>
     <w:tmpl w:val="A34ADE76"/>
@@ -7923,7 +9726,7 @@
       </w:pPr>
     </w:lvl>
   </w:abstractNum>
-  <w:abstractNum w:abstractNumId="31" w15:restartNumberingAfterBreak="0">
+  <w:abstractNum w:abstractNumId="43" w15:restartNumberingAfterBreak="0">
     <w:nsid w:val="7BF65BA7"/>
     <w:multiLevelType w:val="hybridMultilevel"/>
     <w:tmpl w:val="ED624B1C"/>
@@ -8013,7 +9816,7 @@
       </w:pPr>
     </w:lvl>
   </w:abstractNum>
-  <w:abstractNum w:abstractNumId="32" w15:restartNumberingAfterBreak="0">
+  <w:abstractNum w:abstractNumId="44" w15:restartNumberingAfterBreak="0">
     <w:nsid w:val="7D950C1D"/>
     <w:multiLevelType w:val="hybridMultilevel"/>
     <w:tmpl w:val="19983D50"/>
@@ -8104,103 +9907,139 @@
     </w:lvl>
   </w:abstractNum>
   <w:num w:numId="1">
-    <w:abstractNumId w:val="5"/>
+    <w:abstractNumId w:val="8"/>
   </w:num>
   <w:num w:numId="2">
-    <w:abstractNumId w:val="6"/>
+    <w:abstractNumId w:val="9"/>
   </w:num>
   <w:num w:numId="3">
-    <w:abstractNumId w:val="20"/>
+    <w:abstractNumId w:val="26"/>
   </w:num>
   <w:num w:numId="4">
     <w:abstractNumId w:val="0"/>
   </w:num>
   <w:num w:numId="5">
-    <w:abstractNumId w:val="22"/>
+    <w:abstractNumId w:val="28"/>
   </w:num>
   <w:num w:numId="6">
+    <w:abstractNumId w:val="11"/>
+  </w:num>
+  <w:num w:numId="7">
+    <w:abstractNumId w:val="34"/>
+  </w:num>
+  <w:num w:numId="8">
+    <w:abstractNumId w:val="18"/>
+  </w:num>
+  <w:num w:numId="9">
+    <w:abstractNumId w:val="17"/>
+  </w:num>
+  <w:num w:numId="10">
+    <w:abstractNumId w:val="33"/>
+  </w:num>
+  <w:num w:numId="11">
+    <w:abstractNumId w:val="21"/>
+  </w:num>
+  <w:num w:numId="12">
     <w:abstractNumId w:val="7"/>
   </w:num>
-  <w:num w:numId="7">
+  <w:num w:numId="13">
+    <w:abstractNumId w:val="44"/>
+  </w:num>
+  <w:num w:numId="14">
+    <w:abstractNumId w:val="43"/>
+  </w:num>
+  <w:num w:numId="15">
+    <w:abstractNumId w:val="12"/>
+  </w:num>
+  <w:num w:numId="16">
+    <w:abstractNumId w:val="40"/>
+  </w:num>
+  <w:num w:numId="17">
+    <w:abstractNumId w:val="39"/>
+  </w:num>
+  <w:num w:numId="18">
+    <w:abstractNumId w:val="23"/>
+  </w:num>
+  <w:num w:numId="19">
     <w:abstractNumId w:val="25"/>
   </w:num>
-  <w:num w:numId="8">
-    <w:abstractNumId w:val="13"/>
+  <w:num w:numId="20">
+    <w:abstractNumId w:val="35"/>
   </w:num>
-  <w:num w:numId="9">
-    <w:abstractNumId w:val="12"/>
+  <w:num w:numId="21">
+    <w:abstractNumId w:val="36"/>
   </w:num>
-  <w:num w:numId="10">
-    <w:abstractNumId w:val="24"/>
+  <w:num w:numId="22">
+    <w:abstractNumId w:val="15"/>
   </w:num>
-  <w:num w:numId="11">
-    <w:abstractNumId w:val="16"/>
+  <w:num w:numId="23">
+    <w:abstractNumId w:val="31"/>
   </w:num>
-  <w:num w:numId="12">
+  <w:num w:numId="24">
+    <w:abstractNumId w:val="6"/>
+  </w:num>
+  <w:num w:numId="25">
+    <w:abstractNumId w:val="20"/>
+  </w:num>
+  <w:num w:numId="26">
     <w:abstractNumId w:val="4"/>
   </w:num>
-  <w:num w:numId="13">
-    <w:abstractNumId w:val="32"/>
+  <w:num w:numId="27">
+    <w:abstractNumId w:val="42"/>
   </w:num>
-  <w:num w:numId="14">
-    <w:abstractNumId w:val="31"/>
+  <w:num w:numId="28">
+    <w:abstractNumId w:val="14"/>
   </w:num>
-  <w:num w:numId="15">
-    <w:abstractNumId w:val="8"/>
-  </w:num>
-  <w:num w:numId="16">
-    <w:abstractNumId w:val="29"/>
-  </w:num>
-  <w:num w:numId="17">
-    <w:abstractNumId w:val="28"/>
-  </w:num>
-  <w:num w:numId="18">
-    <w:abstractNumId w:val="18"/>
-  </w:num>
-  <w:num w:numId="19">
+  <w:num w:numId="29">
     <w:abstractNumId w:val="19"/>
   </w:num>
-  <w:num w:numId="20">
-    <w:abstractNumId w:val="26"/>
-  </w:num>
-  <w:num w:numId="21">
+  <w:num w:numId="30">
     <w:abstractNumId w:val="27"/>
-  </w:num>
-  <w:num w:numId="22">
-    <w:abstractNumId w:val="11"/>
-  </w:num>
-  <w:num w:numId="23">
-    <w:abstractNumId w:val="23"/>
-  </w:num>
-  <w:num w:numId="24">
-    <w:abstractNumId w:val="3"/>
-  </w:num>
-  <w:num w:numId="25">
-    <w:abstractNumId w:val="15"/>
-  </w:num>
-  <w:num w:numId="26">
-    <w:abstractNumId w:val="2"/>
-  </w:num>
-  <w:num w:numId="27">
-    <w:abstractNumId w:val="30"/>
-  </w:num>
-  <w:num w:numId="28">
-    <w:abstractNumId w:val="10"/>
-  </w:num>
-  <w:num w:numId="29">
-    <w:abstractNumId w:val="14"/>
-  </w:num>
-  <w:num w:numId="30">
-    <w:abstractNumId w:val="21"/>
   </w:num>
   <w:num w:numId="31">
     <w:abstractNumId w:val="1"/>
   </w:num>
   <w:num w:numId="32">
-    <w:abstractNumId w:val="17"/>
+    <w:abstractNumId w:val="22"/>
   </w:num>
   <w:num w:numId="33">
-    <w:abstractNumId w:val="9"/>
+    <w:abstractNumId w:val="13"/>
+  </w:num>
+  <w:num w:numId="34">
+    <w:abstractNumId w:val="2"/>
+  </w:num>
+  <w:num w:numId="35">
+    <w:abstractNumId w:val="29"/>
+  </w:num>
+  <w:num w:numId="36">
+    <w:abstractNumId w:val="30"/>
+  </w:num>
+  <w:num w:numId="37">
+    <w:abstractNumId w:val="41"/>
+  </w:num>
+  <w:num w:numId="38">
+    <w:abstractNumId w:val="10"/>
+  </w:num>
+  <w:num w:numId="39">
+    <w:abstractNumId w:val="16"/>
+  </w:num>
+  <w:num w:numId="40">
+    <w:abstractNumId w:val="38"/>
+  </w:num>
+  <w:num w:numId="41">
+    <w:abstractNumId w:val="32"/>
+  </w:num>
+  <w:num w:numId="42">
+    <w:abstractNumId w:val="5"/>
+  </w:num>
+  <w:num w:numId="43">
+    <w:abstractNumId w:val="3"/>
+  </w:num>
+  <w:num w:numId="44">
+    <w:abstractNumId w:val="24"/>
+  </w:num>
+  <w:num w:numId="45">
+    <w:abstractNumId w:val="37"/>
   </w:num>
 </w:numbering>
 </file>
@@ -9247,7 +11086,7 @@
 </file>
 
 <file path=customXml/itemProps1.xml><?xml version="1.0" encoding="utf-8"?>
-<ds:datastoreItem xmlns:ds="http://schemas.openxmlformats.org/officeDocument/2006/customXml" ds:itemID="{A7E5A225-A6F2-4F06-8C66-2E717DA9CF5D}">
+<ds:datastoreItem xmlns:ds="http://schemas.openxmlformats.org/officeDocument/2006/customXml" ds:itemID="{33E0BD8D-6916-48E7-9412-31AF1BF4AB9B}">
   <ds:schemaRefs>
     <ds:schemaRef ds:uri="http://schemas.openxmlformats.org/officeDocument/2006/bibliography"/>
   </ds:schemaRefs>

</xml_diff>